<commit_message>
Actualizado documento específico de la extensión
Se han añadido los apartados del listado de la CMDB y la capacidad
</commit_message>
<xml_diff>
--- a/src/main/resources/doc/Informes técnicos/S4/Diseño extensión para Petclinic y TCO.docx
+++ b/src/main/resources/doc/Informes técnicos/S4/Diseño extensión para Petclinic y TCO.docx
@@ -440,13 +440,13 @@
           <w:r>
             <w:fldChar w:fldCharType="separate"/>
           </w:r>
-          <w:hyperlink w:anchor="_Toc73041389" w:history="1">
+          <w:hyperlink w:anchor="_Toc73350477" w:history="1">
             <w:r>
               <w:rPr>
                 <w:rStyle w:val="Hipervnculo"/>
                 <w:noProof/>
               </w:rPr>
-              <w:t>Diseño de una extensión del servicio de clínica de mascotas de acuerdo con los sla</w:t>
+              <w:t>Versión</w:t>
             </w:r>
             <w:r>
               <w:rPr>
@@ -467,7 +467,78 @@
                 <w:noProof/>
                 <w:webHidden/>
               </w:rPr>
-              <w:instrText xml:space="preserve"> PAGEREF _Toc73041389 \h </w:instrText>
+              <w:instrText xml:space="preserve"> PAGEREF _Toc73350477 \h </w:instrText>
+            </w:r>
+            <w:r>
+              <w:rPr>
+                <w:noProof/>
+                <w:webHidden/>
+              </w:rPr>
+            </w:r>
+            <w:r>
+              <w:rPr>
+                <w:noProof/>
+                <w:webHidden/>
+              </w:rPr>
+              <w:fldChar w:fldCharType="separate"/>
+            </w:r>
+            <w:r>
+              <w:rPr>
+                <w:noProof/>
+                <w:webHidden/>
+              </w:rPr>
+              <w:t>2</w:t>
+            </w:r>
+            <w:r>
+              <w:rPr>
+                <w:noProof/>
+                <w:webHidden/>
+              </w:rPr>
+              <w:fldChar w:fldCharType="end"/>
+            </w:r>
+          </w:hyperlink>
+        </w:p>
+        <w:p>
+          <w:pPr>
+            <w:pStyle w:val="TDC3"/>
+            <w:tabs>
+              <w:tab w:val="right" w:leader="dot" w:pos="9016"/>
+            </w:tabs>
+            <w:rPr>
+              <w:noProof/>
+              <w:kern w:val="0"/>
+              <w:lang w:eastAsia="es-ES"/>
+              <w14:ligatures w14:val="none"/>
+            </w:rPr>
+          </w:pPr>
+          <w:hyperlink w:anchor="_Toc73350478" w:history="1">
+            <w:r>
+              <w:rPr>
+                <w:rStyle w:val="Hipervnculo"/>
+                <w:noProof/>
+              </w:rPr>
+              <w:t>Diseño de una extensión del servicio de clínica de mascotas de acuerdo con los sla</w:t>
+            </w:r>
+            <w:r>
+              <w:rPr>
+                <w:noProof/>
+                <w:webHidden/>
+              </w:rPr>
+              <w:tab/>
+            </w:r>
+            <w:r>
+              <w:rPr>
+                <w:noProof/>
+                <w:webHidden/>
+              </w:rPr>
+              <w:fldChar w:fldCharType="begin"/>
+            </w:r>
+            <w:r>
+              <w:rPr>
+                <w:noProof/>
+                <w:webHidden/>
+              </w:rPr>
+              <w:instrText xml:space="preserve"> PAGEREF _Toc73350478 \h </w:instrText>
             </w:r>
             <w:r>
               <w:rPr>
@@ -512,7 +583,7 @@
               <w14:ligatures w14:val="none"/>
             </w:rPr>
           </w:pPr>
-          <w:hyperlink w:anchor="_Toc73041390" w:history="1">
+          <w:hyperlink w:anchor="_Toc73350479" w:history="1">
             <w:r>
               <w:rPr>
                 <w:rStyle w:val="Hipervnculo"/>
@@ -539,7 +610,7 @@
                 <w:noProof/>
                 <w:webHidden/>
               </w:rPr>
-              <w:instrText xml:space="preserve"> PAGEREF _Toc73041390 \h </w:instrText>
+              <w:instrText xml:space="preserve"> PAGEREF _Toc73350479 \h </w:instrText>
             </w:r>
             <w:r>
               <w:rPr>
@@ -584,7 +655,7 @@
               <w14:ligatures w14:val="none"/>
             </w:rPr>
           </w:pPr>
-          <w:hyperlink w:anchor="_Toc73041391" w:history="1">
+          <w:hyperlink w:anchor="_Toc73350480" w:history="1">
             <w:r>
               <w:rPr>
                 <w:rStyle w:val="Hipervnculo"/>
@@ -611,7 +682,7 @@
                 <w:noProof/>
                 <w:webHidden/>
               </w:rPr>
-              <w:instrText xml:space="preserve"> PAGEREF _Toc73041391 \h </w:instrText>
+              <w:instrText xml:space="preserve"> PAGEREF _Toc73350480 \h </w:instrText>
             </w:r>
             <w:r>
               <w:rPr>
@@ -667,19 +738,20 @@
         <w:pStyle w:val="Ttulo3"/>
         <w:ind w:left="0"/>
       </w:pPr>
-      <w:bookmarkStart w:id="0" w:name="_Toc72992131"/>
-      <w:bookmarkStart w:id="1" w:name="_Toc73041389"/>
-      <w:bookmarkStart w:id="2" w:name="_Toc72992114"/>
+      <w:bookmarkStart w:id="0" w:name="_Toc72992114"/>
+      <w:bookmarkStart w:id="1" w:name="_Toc72992131"/>
+      <w:bookmarkStart w:id="2" w:name="_Toc73350477"/>
       <w:r>
         <w:lastRenderedPageBreak/>
         <w:t>Versión</w:t>
       </w:r>
+      <w:bookmarkEnd w:id="0"/>
       <w:bookmarkEnd w:id="2"/>
     </w:p>
     <w:tbl>
       <w:tblPr>
         <w:tblStyle w:val="Tablaconcuadrcula"/>
-        <w:tblW w:w="9846" w:type="dxa"/>
+        <w:tblW w:w="9562" w:type="dxa"/>
         <w:tblInd w:w="72" w:type="dxa"/>
         <w:tblLook w:val="04A0" w:firstRow="1" w:lastRow="0" w:firstColumn="1" w:lastColumn="0" w:noHBand="0" w:noVBand="1"/>
       </w:tblPr>
@@ -687,7 +759,7 @@
         <w:gridCol w:w="1048"/>
         <w:gridCol w:w="1199"/>
         <w:gridCol w:w="3315"/>
-        <w:gridCol w:w="4284"/>
+        <w:gridCol w:w="4000"/>
       </w:tblGrid>
       <w:tr>
         <w:tc>
@@ -779,7 +851,7 @@
         </w:tc>
         <w:tc>
           <w:tcPr>
-            <w:tcW w:w="4284" w:type="dxa"/>
+            <w:tcW w:w="4000" w:type="dxa"/>
             <w:tcBorders>
               <w:top w:val="single" w:sz="4" w:space="0" w:color="auto"/>
               <w:left w:val="single" w:sz="4" w:space="0" w:color="auto"/>
@@ -825,13 +897,7 @@
               <w:jc w:val="center"/>
             </w:pPr>
             <w:r>
-              <w:t>1</w:t>
-            </w:r>
-            <w:r>
-              <w:t>.</w:t>
-            </w:r>
-            <w:r>
-              <w:t>0</w:t>
+              <w:t>0.1</w:t>
             </w:r>
           </w:p>
         </w:tc>
@@ -852,10 +918,7 @@
               <w:jc w:val="center"/>
             </w:pPr>
             <w:r>
-              <w:t>27</w:t>
-            </w:r>
-            <w:r>
-              <w:t>/05/21</w:t>
+              <w:t>27/05/21</w:t>
             </w:r>
           </w:p>
         </w:tc>
@@ -882,7 +945,7 @@
         </w:tc>
         <w:tc>
           <w:tcPr>
-            <w:tcW w:w="4284" w:type="dxa"/>
+            <w:tcW w:w="4000" w:type="dxa"/>
             <w:tcBorders>
               <w:top w:val="single" w:sz="4" w:space="0" w:color="auto"/>
               <w:left w:val="single" w:sz="4" w:space="0" w:color="auto"/>
@@ -897,10 +960,109 @@
               <w:jc w:val="center"/>
             </w:pPr>
             <w:r>
-              <w:t xml:space="preserve">Se ha añadido apartado </w:t>
-            </w:r>
-            <w:r>
-              <w:t>diseño de una extensión de PetClinic y TCO</w:t>
+              <w:t>Se ha añadido apartado diseño de una extensión de PetClinic y TCO</w:t>
+            </w:r>
+          </w:p>
+        </w:tc>
+      </w:tr>
+      <w:tr>
+        <w:tc>
+          <w:tcPr>
+            <w:tcW w:w="1048" w:type="dxa"/>
+            <w:tcBorders>
+              <w:top w:val="single" w:sz="4" w:space="0" w:color="auto"/>
+              <w:left w:val="single" w:sz="4" w:space="0" w:color="auto"/>
+              <w:bottom w:val="single" w:sz="4" w:space="0" w:color="auto"/>
+              <w:right w:val="single" w:sz="4" w:space="0" w:color="auto"/>
+            </w:tcBorders>
+          </w:tcPr>
+          <w:p>
+            <w:pPr>
+              <w:ind w:left="0"/>
+              <w:jc w:val="center"/>
+            </w:pPr>
+            <w:r>
+              <w:t>1.0</w:t>
+            </w:r>
+          </w:p>
+        </w:tc>
+        <w:tc>
+          <w:tcPr>
+            <w:tcW w:w="1199" w:type="dxa"/>
+            <w:tcBorders>
+              <w:top w:val="single" w:sz="4" w:space="0" w:color="auto"/>
+              <w:left w:val="single" w:sz="4" w:space="0" w:color="auto"/>
+              <w:bottom w:val="single" w:sz="4" w:space="0" w:color="auto"/>
+              <w:right w:val="single" w:sz="4" w:space="0" w:color="auto"/>
+            </w:tcBorders>
+          </w:tcPr>
+          <w:p>
+            <w:pPr>
+              <w:ind w:left="0"/>
+              <w:jc w:val="center"/>
+            </w:pPr>
+            <w:r>
+              <w:t>31/05/21</w:t>
+            </w:r>
+          </w:p>
+        </w:tc>
+        <w:tc>
+          <w:tcPr>
+            <w:tcW w:w="3315" w:type="dxa"/>
+            <w:tcBorders>
+              <w:top w:val="single" w:sz="4" w:space="0" w:color="auto"/>
+              <w:left w:val="single" w:sz="4" w:space="0" w:color="auto"/>
+              <w:bottom w:val="single" w:sz="4" w:space="0" w:color="auto"/>
+              <w:right w:val="single" w:sz="4" w:space="0" w:color="auto"/>
+            </w:tcBorders>
+          </w:tcPr>
+          <w:p>
+            <w:pPr>
+              <w:ind w:left="0"/>
+              <w:jc w:val="center"/>
+            </w:pPr>
+            <w:r>
+              <w:t>Carmen Mª Muñoz Pérez</w:t>
+            </w:r>
+          </w:p>
+        </w:tc>
+        <w:tc>
+          <w:tcPr>
+            <w:tcW w:w="4000" w:type="dxa"/>
+            <w:tcBorders>
+              <w:top w:val="single" w:sz="4" w:space="0" w:color="auto"/>
+              <w:left w:val="single" w:sz="4" w:space="0" w:color="auto"/>
+              <w:bottom w:val="single" w:sz="4" w:space="0" w:color="auto"/>
+              <w:right w:val="single" w:sz="4" w:space="0" w:color="auto"/>
+            </w:tcBorders>
+          </w:tcPr>
+          <w:p>
+            <w:pPr>
+              <w:tabs>
+                <w:tab w:val="left" w:pos="2642"/>
+              </w:tabs>
+              <w:ind w:left="0"/>
+              <w:jc w:val="center"/>
+              <w:rPr>
+                <w:rFonts w:asciiTheme="majorHAnsi" w:eastAsiaTheme="majorEastAsia" w:hAnsiTheme="majorHAnsi" w:cstheme="majorBidi"/>
+                <w:b/>
+                <w:caps/>
+                <w:color w:val="C45911" w:themeColor="accent2" w:themeShade="BF"/>
+                <w:sz w:val="24"/>
+                <w:szCs w:val="24"/>
+              </w:rPr>
+            </w:pPr>
+            <w:r>
+              <w:t>Se ha añadido apartado</w:t>
+            </w:r>
+            <w:r>
+              <w:t xml:space="preserve"> lista de los cambios realizados en iTop y análisis de la c</w:t>
+            </w:r>
+            <w:r>
+              <w:t>apacidad del servicio ampliado de Petclinic</w:t>
+            </w:r>
+            <w:r>
+              <w:t>. Además se ha mejorado el formato en general</w:t>
             </w:r>
           </w:p>
         </w:tc>
@@ -911,11 +1073,14 @@
         <w:pStyle w:val="Ttulo3"/>
         <w:ind w:left="0"/>
       </w:pPr>
+      <w:bookmarkStart w:id="3" w:name="_Toc73249444"/>
+      <w:bookmarkStart w:id="4" w:name="_Toc73350478"/>
+      <w:bookmarkEnd w:id="1"/>
       <w:r>
         <w:t>Diseño de una extensión del servicio de clínica de mascotas de acuerdo con los sla</w:t>
       </w:r>
-      <w:bookmarkEnd w:id="0"/>
-      <w:bookmarkEnd w:id="1"/>
+      <w:bookmarkEnd w:id="3"/>
+      <w:bookmarkEnd w:id="4"/>
     </w:p>
     <w:p>
       <w:pPr>
@@ -925,16 +1090,16 @@
           <w:color w:val="C45911" w:themeColor="accent2" w:themeShade="BF"/>
         </w:rPr>
       </w:pPr>
-      <w:bookmarkStart w:id="3" w:name="_Toc72992132"/>
-      <w:bookmarkStart w:id="4" w:name="_Toc73041390"/>
+      <w:bookmarkStart w:id="5" w:name="_Toc73249472"/>
+      <w:bookmarkStart w:id="6" w:name="_Toc73350479"/>
       <w:r>
         <w:rPr>
           <w:color w:val="C45911" w:themeColor="accent2" w:themeShade="BF"/>
         </w:rPr>
         <w:t>Descripción de la propuesta de ampliación del servicio</w:t>
       </w:r>
-      <w:bookmarkEnd w:id="3"/>
-      <w:bookmarkEnd w:id="4"/>
+      <w:bookmarkEnd w:id="5"/>
+      <w:bookmarkEnd w:id="6"/>
     </w:p>
     <w:p>
       <w:pPr>
@@ -1006,11 +1171,12 @@
           <w:noProof/>
           <w14:ligatures w14:val="none"/>
         </w:rPr>
+        <w:lastRenderedPageBreak/>
         <w:drawing>
-          <wp:inline distT="0" distB="0" distL="0" distR="0" wp14:anchorId="399FA330" wp14:editId="27FADA50">
+          <wp:inline distT="0" distB="0" distL="0" distR="0" wp14:anchorId="5C6E6E07" wp14:editId="412BA114">
             <wp:extent cx="4953000" cy="2263140"/>
             <wp:effectExtent l="0" t="0" r="0" b="3810"/>
-            <wp:docPr id="8" name="Imagen 8"/>
+            <wp:docPr id="11" name="Imagen 11"/>
             <wp:cNvGraphicFramePr>
               <a:graphicFrameLocks xmlns:a="http://schemas.openxmlformats.org/drawingml/2006/main" noChangeAspect="1"/>
             </wp:cNvGraphicFramePr>
@@ -1087,12 +1253,11 @@
           <w:noProof/>
           <w14:ligatures w14:val="none"/>
         </w:rPr>
-        <w:lastRenderedPageBreak/>
         <w:drawing>
-          <wp:inline distT="0" distB="0" distL="0" distR="0" wp14:anchorId="3C444E44" wp14:editId="2A4FCFA9">
+          <wp:inline distT="0" distB="0" distL="0" distR="0" wp14:anchorId="137FD8A3" wp14:editId="579C410E">
             <wp:extent cx="5044440" cy="2369820"/>
             <wp:effectExtent l="0" t="0" r="3810" b="0"/>
-            <wp:docPr id="7" name="Imagen 7"/>
+            <wp:docPr id="10" name="Imagen 10"/>
             <wp:cNvGraphicFramePr>
               <a:graphicFrameLocks xmlns:a="http://schemas.openxmlformats.org/drawingml/2006/main" noChangeAspect="1"/>
             </wp:cNvGraphicFramePr>
@@ -1163,14 +1328,16 @@
           <w:rFonts w:ascii="Calibri Light" w:eastAsia="Yu Gothic Light" w:hAnsi="Calibri Light" w:cs="Times New Roman"/>
         </w:rPr>
       </w:pPr>
-      <w:bookmarkStart w:id="5" w:name="_Toc73041391"/>
+      <w:bookmarkStart w:id="7" w:name="_Toc73249473"/>
+      <w:bookmarkStart w:id="8" w:name="_Toc73350480"/>
       <w:r>
         <w:rPr>
           <w:color w:val="C45911" w:themeColor="accent2" w:themeShade="BF"/>
         </w:rPr>
         <w:t>TCO</w:t>
       </w:r>
-      <w:bookmarkEnd w:id="5"/>
+      <w:bookmarkEnd w:id="7"/>
+      <w:bookmarkEnd w:id="8"/>
     </w:p>
     <w:tbl>
       <w:tblPr>
@@ -1327,24 +1494,25 @@
               <w:bottom w:val="single" w:sz="4" w:space="0" w:color="auto"/>
               <w:right w:val="single" w:sz="4" w:space="0" w:color="auto"/>
             </w:tcBorders>
-            <w:shd w:val="clear" w:color="auto" w:fill="D9D9D9" w:themeFill="background1" w:themeFillShade="D9"/>
-            <w:hideMark/>
-          </w:tcPr>
-          <w:p>
-            <w:pPr>
-              <w:rPr>
-                <w:rFonts w:ascii="Calibri" w:eastAsia="Yu Mincho" w:hAnsi="Calibri" w:cs="Arial"/>
-                <w:i/>
-                <w:iCs/>
-              </w:rPr>
-            </w:pPr>
-            <w:r>
-              <w:rPr>
-                <w:rFonts w:ascii="Calibri" w:eastAsia="Yu Mincho" w:hAnsi="Calibri" w:cs="Arial"/>
-                <w:i/>
-                <w:iCs/>
-              </w:rPr>
-              <w:t>Hardware</w:t>
+            <w:shd w:val="clear" w:color="auto" w:fill="F2F2F2" w:themeFill="background1" w:themeFillShade="F2"/>
+            <w:hideMark/>
+          </w:tcPr>
+          <w:p>
+            <w:pPr>
+              <w:rPr>
+                <w:rFonts w:eastAsia="Yu Mincho" w:cstheme="minorHAnsi"/>
+                <w:i/>
+                <w:iCs/>
+              </w:rPr>
+            </w:pPr>
+            <w:r>
+              <w:rPr>
+                <w:rFonts w:ascii="Calibri" w:eastAsia="Times New Roman" w:hAnsi="Calibri" w:cs="Calibri"/>
+                <w:i/>
+                <w:iCs/>
+                <w:lang w:val="en-GB"/>
+              </w:rPr>
+              <w:t>Desarrolladores</w:t>
             </w:r>
           </w:p>
         </w:tc>
@@ -1363,103 +1531,11 @@
           </w:tcPr>
           <w:p>
             <w:pPr>
-              <w:rPr>
-                <w:rFonts w:ascii="Calibri" w:eastAsia="Yu Mincho" w:hAnsi="Calibri" w:cs="Arial"/>
-                <w:sz w:val="24"/>
-                <w:szCs w:val="24"/>
-              </w:rPr>
-            </w:pPr>
-            <w:r>
               <w:rPr>
                 <w:rFonts w:ascii="Times New Roman" w:eastAsia="Times New Roman" w:hAnsi="Times New Roman" w:cs="Times New Roman"/>
                 <w:sz w:val="24"/>
                 <w:szCs w:val="24"/>
-              </w:rPr>
-              <w:t>Coste de los servidores y el almacenamiento para ejecutar el software</w:t>
-            </w:r>
-          </w:p>
-        </w:tc>
-        <w:tc>
-          <w:tcPr>
-            <w:tcW w:w="2565" w:type="dxa"/>
-            <w:tcBorders>
-              <w:top w:val="single" w:sz="4" w:space="0" w:color="auto"/>
-              <w:left w:val="single" w:sz="4" w:space="0" w:color="auto"/>
-              <w:bottom w:val="single" w:sz="4" w:space="0" w:color="auto"/>
-              <w:right w:val="single" w:sz="4" w:space="0" w:color="auto"/>
-            </w:tcBorders>
-            <w:hideMark/>
-          </w:tcPr>
-          <w:p>
-            <w:pPr>
-              <w:rPr>
-                <w:rFonts w:ascii="Calibri" w:eastAsia="Yu Mincho" w:hAnsi="Calibri" w:cs="Arial"/>
-                <w:i/>
-                <w:iCs/>
-              </w:rPr>
-            </w:pPr>
-            <w:r>
-              <w:rPr>
-                <w:rFonts w:ascii="Calibri" w:eastAsia="Yu Mincho" w:hAnsi="Calibri" w:cs="Arial"/>
-                <w:i/>
-                <w:iCs/>
-              </w:rPr>
-              <w:t>15.000 €</w:t>
-            </w:r>
-          </w:p>
-        </w:tc>
-      </w:tr>
-      <w:tr>
-        <w:tc>
-          <w:tcPr>
-            <w:tcW w:w="8490" w:type="dxa"/>
-            <w:gridSpan w:val="2"/>
-            <w:tcBorders>
-              <w:top w:val="single" w:sz="4" w:space="0" w:color="auto"/>
-              <w:left w:val="single" w:sz="4" w:space="0" w:color="auto"/>
-              <w:bottom w:val="single" w:sz="4" w:space="0" w:color="auto"/>
-              <w:right w:val="single" w:sz="4" w:space="0" w:color="auto"/>
-            </w:tcBorders>
-            <w:shd w:val="clear" w:color="auto" w:fill="D9D9D9" w:themeFill="background1" w:themeFillShade="D9"/>
-            <w:hideMark/>
-          </w:tcPr>
-          <w:p>
-            <w:pPr>
-              <w:rPr>
-                <w:rFonts w:ascii="Calibri" w:eastAsia="Yu Mincho" w:hAnsi="Calibri" w:cs="Arial"/>
-                <w:i/>
-                <w:iCs/>
-              </w:rPr>
-            </w:pPr>
-            <w:r>
-              <w:rPr>
-                <w:rFonts w:ascii="Calibri" w:eastAsia="Yu Mincho" w:hAnsi="Calibri" w:cs="Arial"/>
-                <w:i/>
-                <w:iCs/>
-              </w:rPr>
-              <w:t>Implantación</w:t>
-            </w:r>
-          </w:p>
-        </w:tc>
-      </w:tr>
-      <w:tr>
-        <w:tc>
-          <w:tcPr>
-            <w:tcW w:w="5925" w:type="dxa"/>
-            <w:tcBorders>
-              <w:top w:val="single" w:sz="4" w:space="0" w:color="auto"/>
-              <w:left w:val="single" w:sz="4" w:space="0" w:color="auto"/>
-              <w:bottom w:val="single" w:sz="4" w:space="0" w:color="auto"/>
-              <w:right w:val="single" w:sz="4" w:space="0" w:color="auto"/>
-            </w:tcBorders>
-            <w:hideMark/>
-          </w:tcPr>
-          <w:p>
-            <w:pPr>
-              <w:rPr>
-                <w:rFonts w:ascii="Calibri" w:eastAsia="Yu Mincho" w:hAnsi="Calibri" w:cs="Arial"/>
-                <w:sz w:val="24"/>
-                <w:szCs w:val="24"/>
+                <w:lang w:val="en-GB"/>
               </w:rPr>
             </w:pPr>
             <w:r>
@@ -1467,8 +1543,9 @@
                 <w:rFonts w:ascii="Times New Roman" w:eastAsia="Times New Roman" w:hAnsi="Times New Roman" w:cs="Times New Roman"/>
                 <w:sz w:val="24"/>
                 <w:szCs w:val="24"/>
-              </w:rPr>
-              <w:t>Coste de instalar, configurar y probar el software para que pueda utilizarse en producción.</w:t>
+                <w:lang w:val="en-GB"/>
+              </w:rPr>
+              <w:t xml:space="preserve">Desarrollador Senior </w:t>
             </w:r>
           </w:p>
         </w:tc>
@@ -1497,7 +1574,7 @@
                 <w:i/>
                 <w:iCs/>
               </w:rPr>
-              <w:t>6.000 €/implantación</w:t>
+              <w:t>3.550€/mes</w:t>
             </w:r>
           </w:p>
         </w:tc>
@@ -1505,39 +1582,6 @@
       <w:tr>
         <w:tc>
           <w:tcPr>
-            <w:tcW w:w="8490" w:type="dxa"/>
-            <w:gridSpan w:val="2"/>
-            <w:tcBorders>
-              <w:top w:val="single" w:sz="4" w:space="0" w:color="auto"/>
-              <w:left w:val="single" w:sz="4" w:space="0" w:color="auto"/>
-              <w:bottom w:val="single" w:sz="4" w:space="0" w:color="auto"/>
-              <w:right w:val="single" w:sz="4" w:space="0" w:color="auto"/>
-            </w:tcBorders>
-            <w:shd w:val="clear" w:color="auto" w:fill="D9D9D9" w:themeFill="background1" w:themeFillShade="D9"/>
-            <w:hideMark/>
-          </w:tcPr>
-          <w:p>
-            <w:pPr>
-              <w:rPr>
-                <w:rFonts w:ascii="Calibri" w:eastAsia="Yu Mincho" w:hAnsi="Calibri" w:cs="Arial"/>
-                <w:i/>
-                <w:iCs/>
-              </w:rPr>
-            </w:pPr>
-            <w:r>
-              <w:rPr>
-                <w:rFonts w:ascii="Calibri" w:eastAsia="Yu Mincho" w:hAnsi="Calibri" w:cs="Arial"/>
-                <w:i/>
-                <w:iCs/>
-              </w:rPr>
-              <w:t>Migración de datos</w:t>
-            </w:r>
-          </w:p>
-        </w:tc>
-      </w:tr>
-      <w:tr>
-        <w:tc>
-          <w:tcPr>
             <w:tcW w:w="5925" w:type="dxa"/>
             <w:tcBorders>
               <w:top w:val="single" w:sz="4" w:space="0" w:color="auto"/>
@@ -1549,103 +1593,11 @@
           </w:tcPr>
           <w:p>
             <w:pPr>
-              <w:rPr>
-                <w:rFonts w:ascii="Calibri" w:eastAsia="Yu Mincho" w:hAnsi="Calibri" w:cs="Arial"/>
-                <w:sz w:val="24"/>
-                <w:szCs w:val="24"/>
-              </w:rPr>
-            </w:pPr>
-            <w:r>
               <w:rPr>
                 <w:rFonts w:ascii="Times New Roman" w:eastAsia="Times New Roman" w:hAnsi="Times New Roman" w:cs="Times New Roman"/>
                 <w:sz w:val="24"/>
                 <w:szCs w:val="24"/>
-              </w:rPr>
-              <w:t>Coste de trasladar los datos del sistema antiguo al nuevo</w:t>
-            </w:r>
-          </w:p>
-        </w:tc>
-        <w:tc>
-          <w:tcPr>
-            <w:tcW w:w="2565" w:type="dxa"/>
-            <w:tcBorders>
-              <w:top w:val="single" w:sz="4" w:space="0" w:color="auto"/>
-              <w:left w:val="single" w:sz="4" w:space="0" w:color="auto"/>
-              <w:bottom w:val="single" w:sz="4" w:space="0" w:color="auto"/>
-              <w:right w:val="single" w:sz="4" w:space="0" w:color="auto"/>
-            </w:tcBorders>
-            <w:hideMark/>
-          </w:tcPr>
-          <w:p>
-            <w:pPr>
-              <w:rPr>
-                <w:rFonts w:ascii="Calibri" w:eastAsia="Yu Mincho" w:hAnsi="Calibri" w:cs="Arial"/>
-                <w:i/>
-                <w:iCs/>
-              </w:rPr>
-            </w:pPr>
-            <w:r>
-              <w:rPr>
-                <w:rFonts w:ascii="Calibri" w:eastAsia="Yu Mincho" w:hAnsi="Calibri" w:cs="Arial"/>
-                <w:i/>
-                <w:iCs/>
-              </w:rPr>
-              <w:t>5.000 €/traslado</w:t>
-            </w:r>
-          </w:p>
-        </w:tc>
-      </w:tr>
-      <w:tr>
-        <w:tc>
-          <w:tcPr>
-            <w:tcW w:w="8490" w:type="dxa"/>
-            <w:gridSpan w:val="2"/>
-            <w:tcBorders>
-              <w:top w:val="single" w:sz="4" w:space="0" w:color="auto"/>
-              <w:left w:val="single" w:sz="4" w:space="0" w:color="auto"/>
-              <w:bottom w:val="single" w:sz="4" w:space="0" w:color="auto"/>
-              <w:right w:val="single" w:sz="4" w:space="0" w:color="auto"/>
-            </w:tcBorders>
-            <w:shd w:val="clear" w:color="auto" w:fill="D9D9D9" w:themeFill="background1" w:themeFillShade="D9"/>
-            <w:hideMark/>
-          </w:tcPr>
-          <w:p>
-            <w:pPr>
-              <w:rPr>
-                <w:rFonts w:ascii="Calibri" w:eastAsia="Yu Mincho" w:hAnsi="Calibri" w:cs="Arial"/>
-                <w:i/>
-                <w:iCs/>
-              </w:rPr>
-            </w:pPr>
-            <w:r>
-              <w:rPr>
-                <w:rFonts w:ascii="Calibri" w:eastAsia="Yu Mincho" w:hAnsi="Calibri" w:cs="Arial"/>
-                <w:i/>
-                <w:iCs/>
-              </w:rPr>
-              <w:t>Formación</w:t>
-            </w:r>
-          </w:p>
-        </w:tc>
-      </w:tr>
-      <w:tr>
-        <w:tc>
-          <w:tcPr>
-            <w:tcW w:w="5925" w:type="dxa"/>
-            <w:tcBorders>
-              <w:top w:val="single" w:sz="4" w:space="0" w:color="auto"/>
-              <w:left w:val="single" w:sz="4" w:space="0" w:color="auto"/>
-              <w:bottom w:val="single" w:sz="4" w:space="0" w:color="auto"/>
-              <w:right w:val="single" w:sz="4" w:space="0" w:color="auto"/>
-            </w:tcBorders>
-            <w:hideMark/>
-          </w:tcPr>
-          <w:p>
-            <w:pPr>
-              <w:rPr>
-                <w:rFonts w:ascii="Calibri" w:eastAsia="Yu Mincho" w:hAnsi="Calibri" w:cs="Arial"/>
-                <w:sz w:val="24"/>
-                <w:szCs w:val="24"/>
+                <w:lang w:val="en-GB"/>
               </w:rPr>
             </w:pPr>
             <w:r>
@@ -1653,8 +1605,9 @@
                 <w:rFonts w:ascii="Times New Roman" w:eastAsia="Times New Roman" w:hAnsi="Times New Roman" w:cs="Times New Roman"/>
                 <w:sz w:val="24"/>
                 <w:szCs w:val="24"/>
-              </w:rPr>
-              <w:t>Coste de la formación de los empleados para utilizar el software.</w:t>
+                <w:lang w:val="en-GB"/>
+              </w:rPr>
+              <w:t>Desarrollador Junior</w:t>
             </w:r>
           </w:p>
         </w:tc>
@@ -1683,7 +1636,7 @@
                 <w:i/>
                 <w:iCs/>
               </w:rPr>
-              <w:t>300€/empleado</w:t>
+              <w:t>1.975€/mes</w:t>
             </w:r>
           </w:p>
         </w:tc>
@@ -1691,6 +1644,39 @@
       <w:tr>
         <w:tc>
           <w:tcPr>
+            <w:tcW w:w="8490" w:type="dxa"/>
+            <w:gridSpan w:val="2"/>
+            <w:tcBorders>
+              <w:top w:val="single" w:sz="4" w:space="0" w:color="auto"/>
+              <w:left w:val="single" w:sz="4" w:space="0" w:color="auto"/>
+              <w:bottom w:val="single" w:sz="4" w:space="0" w:color="auto"/>
+              <w:right w:val="single" w:sz="4" w:space="0" w:color="auto"/>
+            </w:tcBorders>
+            <w:shd w:val="clear" w:color="auto" w:fill="F2F2F2" w:themeFill="background1" w:themeFillShade="F2"/>
+            <w:hideMark/>
+          </w:tcPr>
+          <w:p>
+            <w:pPr>
+              <w:rPr>
+                <w:rFonts w:ascii="Calibri" w:eastAsia="Yu Mincho" w:hAnsi="Calibri" w:cs="Arial"/>
+                <w:i/>
+                <w:iCs/>
+              </w:rPr>
+            </w:pPr>
+            <w:r>
+              <w:rPr>
+                <w:rFonts w:ascii="Calibri" w:eastAsia="Yu Mincho" w:hAnsi="Calibri" w:cs="Arial"/>
+                <w:i/>
+                <w:iCs/>
+              </w:rPr>
+              <w:t>Licencias</w:t>
+            </w:r>
+          </w:p>
+        </w:tc>
+      </w:tr>
+      <w:tr>
+        <w:tc>
+          <w:tcPr>
             <w:tcW w:w="5925" w:type="dxa"/>
             <w:tcBorders>
               <w:top w:val="single" w:sz="4" w:space="0" w:color="auto"/>
@@ -1702,103 +1688,658 @@
           </w:tcPr>
           <w:p>
             <w:pPr>
-              <w:rPr>
-                <w:rFonts w:ascii="Calibri" w:eastAsia="Yu Mincho" w:hAnsi="Calibri" w:cs="Arial"/>
-                <w:sz w:val="24"/>
-                <w:szCs w:val="24"/>
-              </w:rPr>
-            </w:pPr>
-            <w:r>
               <w:rPr>
                 <w:rFonts w:ascii="Times New Roman" w:eastAsia="Times New Roman" w:hAnsi="Times New Roman" w:cs="Times New Roman"/>
                 <w:sz w:val="24"/>
                 <w:szCs w:val="24"/>
-              </w:rPr>
-              <w:t>Coste de formar a los empleados del servicio de asistencia y de la administración del sistema.</w:t>
-            </w:r>
-          </w:p>
-        </w:tc>
-        <w:tc>
-          <w:tcPr>
-            <w:tcW w:w="2565" w:type="dxa"/>
-            <w:tcBorders>
-              <w:top w:val="single" w:sz="4" w:space="0" w:color="auto"/>
-              <w:left w:val="single" w:sz="4" w:space="0" w:color="auto"/>
-              <w:bottom w:val="single" w:sz="4" w:space="0" w:color="auto"/>
-              <w:right w:val="single" w:sz="4" w:space="0" w:color="auto"/>
-            </w:tcBorders>
-            <w:hideMark/>
-          </w:tcPr>
-          <w:p>
-            <w:pPr>
-              <w:rPr>
-                <w:rFonts w:ascii="Calibri" w:eastAsia="Yu Mincho" w:hAnsi="Calibri" w:cs="Arial"/>
-                <w:i/>
-                <w:iCs/>
-              </w:rPr>
-            </w:pPr>
-            <w:r>
-              <w:rPr>
-                <w:rFonts w:ascii="Calibri" w:eastAsia="Yu Mincho" w:hAnsi="Calibri" w:cs="Arial"/>
-                <w:i/>
-                <w:iCs/>
-              </w:rPr>
-              <w:t>450 €/empleado</w:t>
-            </w:r>
-          </w:p>
-        </w:tc>
-      </w:tr>
-      <w:tr>
-        <w:tc>
-          <w:tcPr>
-            <w:tcW w:w="8490" w:type="dxa"/>
-            <w:gridSpan w:val="2"/>
-            <w:tcBorders>
-              <w:top w:val="single" w:sz="4" w:space="0" w:color="auto"/>
-              <w:left w:val="single" w:sz="4" w:space="0" w:color="auto"/>
-              <w:bottom w:val="single" w:sz="4" w:space="0" w:color="auto"/>
-              <w:right w:val="single" w:sz="4" w:space="0" w:color="auto"/>
-            </w:tcBorders>
-            <w:shd w:val="clear" w:color="auto" w:fill="D9D9D9" w:themeFill="background1" w:themeFillShade="D9"/>
-            <w:hideMark/>
-          </w:tcPr>
-          <w:p>
-            <w:pPr>
-              <w:rPr>
-                <w:rFonts w:ascii="Calibri" w:eastAsia="Yu Mincho" w:hAnsi="Calibri" w:cs="Arial"/>
-                <w:i/>
-                <w:iCs/>
-              </w:rPr>
-            </w:pPr>
-            <w:r>
-              <w:rPr>
-                <w:rFonts w:ascii="Calibri" w:eastAsia="Yu Mincho" w:hAnsi="Calibri" w:cs="Arial"/>
-                <w:i/>
-                <w:iCs/>
-              </w:rPr>
-              <w:t>Costes de interfaz con sistemas externos</w:t>
-            </w:r>
-          </w:p>
-        </w:tc>
-      </w:tr>
-      <w:tr>
-        <w:tc>
-          <w:tcPr>
-            <w:tcW w:w="5925" w:type="dxa"/>
-            <w:tcBorders>
-              <w:top w:val="single" w:sz="4" w:space="0" w:color="auto"/>
-              <w:left w:val="single" w:sz="4" w:space="0" w:color="auto"/>
-              <w:bottom w:val="single" w:sz="4" w:space="0" w:color="auto"/>
-              <w:right w:val="single" w:sz="4" w:space="0" w:color="auto"/>
-            </w:tcBorders>
-            <w:hideMark/>
-          </w:tcPr>
-          <w:p>
+                <w:lang w:val="en-GB"/>
+              </w:rPr>
+            </w:pPr>
             <w:r>
               <w:rPr>
                 <w:rFonts w:ascii="Times New Roman" w:eastAsia="Times New Roman" w:hAnsi="Times New Roman" w:cs="Times New Roman"/>
                 <w:sz w:val="24"/>
                 <w:szCs w:val="24"/>
+                <w:lang w:val="en-GB"/>
+              </w:rPr>
+              <w:t>Licencia de Toggl</w:t>
+            </w:r>
+          </w:p>
+        </w:tc>
+        <w:tc>
+          <w:tcPr>
+            <w:tcW w:w="2565" w:type="dxa"/>
+            <w:tcBorders>
+              <w:top w:val="single" w:sz="4" w:space="0" w:color="auto"/>
+              <w:left w:val="single" w:sz="4" w:space="0" w:color="auto"/>
+              <w:bottom w:val="single" w:sz="4" w:space="0" w:color="auto"/>
+              <w:right w:val="single" w:sz="4" w:space="0" w:color="auto"/>
+            </w:tcBorders>
+            <w:hideMark/>
+          </w:tcPr>
+          <w:p>
+            <w:pPr>
+              <w:rPr>
+                <w:rFonts w:ascii="Calibri" w:eastAsia="Yu Mincho" w:hAnsi="Calibri" w:cs="Arial"/>
+                <w:i/>
+                <w:iCs/>
+              </w:rPr>
+            </w:pPr>
+            <w:r>
+              <w:rPr>
+                <w:rFonts w:ascii="Calibri" w:eastAsia="Yu Mincho" w:hAnsi="Calibri" w:cs="Arial"/>
+                <w:i/>
+                <w:iCs/>
+              </w:rPr>
+              <w:t>18€/mes</w:t>
+            </w:r>
+          </w:p>
+        </w:tc>
+      </w:tr>
+      <w:tr>
+        <w:tc>
+          <w:tcPr>
+            <w:tcW w:w="5925" w:type="dxa"/>
+            <w:tcBorders>
+              <w:top w:val="single" w:sz="4" w:space="0" w:color="auto"/>
+              <w:left w:val="single" w:sz="4" w:space="0" w:color="auto"/>
+              <w:bottom w:val="single" w:sz="4" w:space="0" w:color="auto"/>
+              <w:right w:val="single" w:sz="4" w:space="0" w:color="auto"/>
+            </w:tcBorders>
+            <w:hideMark/>
+          </w:tcPr>
+          <w:p>
+            <w:pPr>
+              <w:rPr>
+                <w:rFonts w:ascii="Times New Roman" w:eastAsia="Times New Roman" w:hAnsi="Times New Roman" w:cs="Times New Roman"/>
+                <w:sz w:val="24"/>
+                <w:szCs w:val="24"/>
+              </w:rPr>
+            </w:pPr>
+            <w:r>
+              <w:rPr>
+                <w:rFonts w:ascii="Times New Roman" w:eastAsia="Times New Roman" w:hAnsi="Times New Roman" w:cs="Times New Roman"/>
+                <w:sz w:val="24"/>
+                <w:szCs w:val="24"/>
+              </w:rPr>
+              <w:t>Licencia del paquete de Microsoft Office</w:t>
+            </w:r>
+          </w:p>
+        </w:tc>
+        <w:tc>
+          <w:tcPr>
+            <w:tcW w:w="2565" w:type="dxa"/>
+            <w:tcBorders>
+              <w:top w:val="single" w:sz="4" w:space="0" w:color="auto"/>
+              <w:left w:val="single" w:sz="4" w:space="0" w:color="auto"/>
+              <w:bottom w:val="single" w:sz="4" w:space="0" w:color="auto"/>
+              <w:right w:val="single" w:sz="4" w:space="0" w:color="auto"/>
+            </w:tcBorders>
+            <w:hideMark/>
+          </w:tcPr>
+          <w:p>
+            <w:pPr>
+              <w:rPr>
+                <w:rFonts w:ascii="Calibri" w:eastAsia="Yu Mincho" w:hAnsi="Calibri" w:cs="Arial"/>
+                <w:i/>
+                <w:iCs/>
+              </w:rPr>
+            </w:pPr>
+            <w:r>
+              <w:rPr>
+                <w:rFonts w:ascii="Calibri" w:eastAsia="Yu Mincho" w:hAnsi="Calibri" w:cs="Arial"/>
+                <w:i/>
+                <w:iCs/>
+              </w:rPr>
+              <w:t>202.8€/año</w:t>
+            </w:r>
+          </w:p>
+        </w:tc>
+      </w:tr>
+      <w:tr>
+        <w:tc>
+          <w:tcPr>
+            <w:tcW w:w="5925" w:type="dxa"/>
+            <w:tcBorders>
+              <w:top w:val="single" w:sz="4" w:space="0" w:color="auto"/>
+              <w:left w:val="single" w:sz="4" w:space="0" w:color="auto"/>
+              <w:bottom w:val="single" w:sz="4" w:space="0" w:color="auto"/>
+              <w:right w:val="single" w:sz="4" w:space="0" w:color="auto"/>
+            </w:tcBorders>
+            <w:hideMark/>
+          </w:tcPr>
+          <w:p>
+            <w:pPr>
+              <w:rPr>
+                <w:rFonts w:ascii="Times New Roman" w:eastAsia="Times New Roman" w:hAnsi="Times New Roman" w:cs="Times New Roman"/>
+                <w:sz w:val="24"/>
+                <w:szCs w:val="24"/>
+              </w:rPr>
+            </w:pPr>
+            <w:r>
+              <w:rPr>
+                <w:rFonts w:ascii="Times New Roman" w:eastAsia="Times New Roman" w:hAnsi="Times New Roman" w:cs="Times New Roman"/>
+                <w:sz w:val="24"/>
+                <w:szCs w:val="24"/>
+              </w:rPr>
+              <w:t>Licencia de Heroku</w:t>
+            </w:r>
+          </w:p>
+        </w:tc>
+        <w:tc>
+          <w:tcPr>
+            <w:tcW w:w="2565" w:type="dxa"/>
+            <w:tcBorders>
+              <w:top w:val="single" w:sz="4" w:space="0" w:color="auto"/>
+              <w:left w:val="single" w:sz="4" w:space="0" w:color="auto"/>
+              <w:bottom w:val="single" w:sz="4" w:space="0" w:color="auto"/>
+              <w:right w:val="single" w:sz="4" w:space="0" w:color="auto"/>
+            </w:tcBorders>
+            <w:hideMark/>
+          </w:tcPr>
+          <w:p>
+            <w:pPr>
+              <w:rPr>
+                <w:rFonts w:ascii="Calibri" w:eastAsia="Yu Mincho" w:hAnsi="Calibri" w:cs="Arial"/>
+                <w:i/>
+                <w:iCs/>
+              </w:rPr>
+            </w:pPr>
+            <w:r>
+              <w:rPr>
+                <w:rFonts w:ascii="Calibri" w:eastAsia="Yu Mincho" w:hAnsi="Calibri" w:cs="Arial"/>
+                <w:i/>
+                <w:iCs/>
+              </w:rPr>
+              <w:t>20.5€/mes</w:t>
+            </w:r>
+          </w:p>
+        </w:tc>
+      </w:tr>
+      <w:tr>
+        <w:tc>
+          <w:tcPr>
+            <w:tcW w:w="8490" w:type="dxa"/>
+            <w:gridSpan w:val="2"/>
+            <w:tcBorders>
+              <w:top w:val="single" w:sz="4" w:space="0" w:color="auto"/>
+              <w:left w:val="single" w:sz="4" w:space="0" w:color="auto"/>
+              <w:bottom w:val="single" w:sz="4" w:space="0" w:color="auto"/>
+              <w:right w:val="single" w:sz="4" w:space="0" w:color="auto"/>
+            </w:tcBorders>
+            <w:shd w:val="clear" w:color="auto" w:fill="D9D9D9" w:themeFill="background1" w:themeFillShade="D9"/>
+            <w:hideMark/>
+          </w:tcPr>
+          <w:p>
+            <w:pPr>
+              <w:rPr>
+                <w:rFonts w:ascii="Calibri" w:eastAsia="Yu Mincho" w:hAnsi="Calibri" w:cs="Arial"/>
+                <w:i/>
+                <w:iCs/>
+              </w:rPr>
+            </w:pPr>
+            <w:r>
+              <w:rPr>
+                <w:rFonts w:ascii="Calibri" w:eastAsia="Yu Mincho" w:hAnsi="Calibri" w:cs="Arial"/>
+                <w:i/>
+                <w:iCs/>
+              </w:rPr>
+              <w:t>Hardware</w:t>
+            </w:r>
+          </w:p>
+        </w:tc>
+      </w:tr>
+      <w:tr>
+        <w:tc>
+          <w:tcPr>
+            <w:tcW w:w="5925" w:type="dxa"/>
+            <w:tcBorders>
+              <w:top w:val="single" w:sz="4" w:space="0" w:color="auto"/>
+              <w:left w:val="single" w:sz="4" w:space="0" w:color="auto"/>
+              <w:bottom w:val="single" w:sz="4" w:space="0" w:color="auto"/>
+              <w:right w:val="single" w:sz="4" w:space="0" w:color="auto"/>
+            </w:tcBorders>
+            <w:hideMark/>
+          </w:tcPr>
+          <w:p>
+            <w:pPr>
+              <w:rPr>
+                <w:rFonts w:ascii="Calibri" w:eastAsia="Yu Mincho" w:hAnsi="Calibri" w:cs="Arial"/>
+                <w:sz w:val="24"/>
+                <w:szCs w:val="24"/>
+              </w:rPr>
+            </w:pPr>
+            <w:r>
+              <w:rPr>
+                <w:rFonts w:ascii="Times New Roman" w:eastAsia="Times New Roman" w:hAnsi="Times New Roman" w:cs="Times New Roman"/>
+                <w:sz w:val="24"/>
+                <w:szCs w:val="24"/>
+              </w:rPr>
+              <w:lastRenderedPageBreak/>
+              <w:t>Coste de los servidores y el almacenamiento para ejecutar el software</w:t>
+            </w:r>
+          </w:p>
+        </w:tc>
+        <w:tc>
+          <w:tcPr>
+            <w:tcW w:w="2565" w:type="dxa"/>
+            <w:tcBorders>
+              <w:top w:val="single" w:sz="4" w:space="0" w:color="auto"/>
+              <w:left w:val="single" w:sz="4" w:space="0" w:color="auto"/>
+              <w:bottom w:val="single" w:sz="4" w:space="0" w:color="auto"/>
+              <w:right w:val="single" w:sz="4" w:space="0" w:color="auto"/>
+            </w:tcBorders>
+            <w:hideMark/>
+          </w:tcPr>
+          <w:p>
+            <w:pPr>
+              <w:rPr>
+                <w:rFonts w:ascii="Calibri" w:eastAsia="Yu Mincho" w:hAnsi="Calibri" w:cs="Arial"/>
+                <w:i/>
+                <w:iCs/>
+              </w:rPr>
+            </w:pPr>
+            <w:r>
+              <w:rPr>
+                <w:rFonts w:ascii="Calibri" w:eastAsia="Yu Mincho" w:hAnsi="Calibri" w:cs="Arial"/>
+                <w:i/>
+                <w:iCs/>
+              </w:rPr>
+              <w:t>15.000 €</w:t>
+            </w:r>
+          </w:p>
+        </w:tc>
+      </w:tr>
+      <w:tr>
+        <w:tc>
+          <w:tcPr>
+            <w:tcW w:w="8490" w:type="dxa"/>
+            <w:gridSpan w:val="2"/>
+            <w:tcBorders>
+              <w:top w:val="single" w:sz="4" w:space="0" w:color="auto"/>
+              <w:left w:val="single" w:sz="4" w:space="0" w:color="auto"/>
+              <w:bottom w:val="single" w:sz="4" w:space="0" w:color="auto"/>
+              <w:right w:val="single" w:sz="4" w:space="0" w:color="auto"/>
+            </w:tcBorders>
+            <w:shd w:val="clear" w:color="auto" w:fill="D9D9D9" w:themeFill="background1" w:themeFillShade="D9"/>
+            <w:hideMark/>
+          </w:tcPr>
+          <w:p>
+            <w:pPr>
+              <w:rPr>
+                <w:rFonts w:ascii="Calibri" w:eastAsia="Yu Mincho" w:hAnsi="Calibri" w:cs="Arial"/>
+                <w:i/>
+                <w:iCs/>
+              </w:rPr>
+            </w:pPr>
+            <w:r>
+              <w:rPr>
+                <w:rFonts w:ascii="Calibri" w:eastAsia="Yu Mincho" w:hAnsi="Calibri" w:cs="Arial"/>
+                <w:i/>
+                <w:iCs/>
+              </w:rPr>
+              <w:t>Implantación</w:t>
+            </w:r>
+          </w:p>
+        </w:tc>
+      </w:tr>
+      <w:tr>
+        <w:tc>
+          <w:tcPr>
+            <w:tcW w:w="5925" w:type="dxa"/>
+            <w:tcBorders>
+              <w:top w:val="single" w:sz="4" w:space="0" w:color="auto"/>
+              <w:left w:val="single" w:sz="4" w:space="0" w:color="auto"/>
+              <w:bottom w:val="single" w:sz="4" w:space="0" w:color="auto"/>
+              <w:right w:val="single" w:sz="4" w:space="0" w:color="auto"/>
+            </w:tcBorders>
+            <w:hideMark/>
+          </w:tcPr>
+          <w:p>
+            <w:pPr>
+              <w:rPr>
+                <w:rFonts w:ascii="Calibri" w:eastAsia="Yu Mincho" w:hAnsi="Calibri" w:cs="Arial"/>
+                <w:sz w:val="24"/>
+                <w:szCs w:val="24"/>
+              </w:rPr>
+            </w:pPr>
+            <w:r>
+              <w:rPr>
+                <w:rFonts w:ascii="Times New Roman" w:eastAsia="Times New Roman" w:hAnsi="Times New Roman" w:cs="Times New Roman"/>
+                <w:sz w:val="24"/>
+                <w:szCs w:val="24"/>
+              </w:rPr>
+              <w:t>Coste de instalar, configurar y probar el software para que pueda utilizarse en producción.</w:t>
+            </w:r>
+          </w:p>
+        </w:tc>
+        <w:tc>
+          <w:tcPr>
+            <w:tcW w:w="2565" w:type="dxa"/>
+            <w:tcBorders>
+              <w:top w:val="single" w:sz="4" w:space="0" w:color="auto"/>
+              <w:left w:val="single" w:sz="4" w:space="0" w:color="auto"/>
+              <w:bottom w:val="single" w:sz="4" w:space="0" w:color="auto"/>
+              <w:right w:val="single" w:sz="4" w:space="0" w:color="auto"/>
+            </w:tcBorders>
+            <w:hideMark/>
+          </w:tcPr>
+          <w:p>
+            <w:pPr>
+              <w:rPr>
+                <w:rFonts w:ascii="Calibri" w:eastAsia="Yu Mincho" w:hAnsi="Calibri" w:cs="Arial"/>
+                <w:i/>
+                <w:iCs/>
+              </w:rPr>
+            </w:pPr>
+            <w:r>
+              <w:rPr>
+                <w:rFonts w:ascii="Calibri" w:eastAsia="Yu Mincho" w:hAnsi="Calibri" w:cs="Arial"/>
+                <w:i/>
+                <w:iCs/>
+              </w:rPr>
+              <w:t>6.000 €/implantación</w:t>
+            </w:r>
+          </w:p>
+        </w:tc>
+      </w:tr>
+      <w:tr>
+        <w:tc>
+          <w:tcPr>
+            <w:tcW w:w="8490" w:type="dxa"/>
+            <w:gridSpan w:val="2"/>
+            <w:tcBorders>
+              <w:top w:val="single" w:sz="4" w:space="0" w:color="auto"/>
+              <w:left w:val="single" w:sz="4" w:space="0" w:color="auto"/>
+              <w:bottom w:val="single" w:sz="4" w:space="0" w:color="auto"/>
+              <w:right w:val="single" w:sz="4" w:space="0" w:color="auto"/>
+            </w:tcBorders>
+            <w:shd w:val="clear" w:color="auto" w:fill="D9D9D9" w:themeFill="background1" w:themeFillShade="D9"/>
+            <w:hideMark/>
+          </w:tcPr>
+          <w:p>
+            <w:pPr>
+              <w:rPr>
+                <w:rFonts w:ascii="Calibri" w:eastAsia="Yu Mincho" w:hAnsi="Calibri" w:cs="Arial"/>
+                <w:i/>
+                <w:iCs/>
+              </w:rPr>
+            </w:pPr>
+            <w:r>
+              <w:rPr>
+                <w:rFonts w:ascii="Calibri" w:eastAsia="Yu Mincho" w:hAnsi="Calibri" w:cs="Arial"/>
+                <w:i/>
+                <w:iCs/>
+              </w:rPr>
+              <w:t>Migración de datos</w:t>
+            </w:r>
+          </w:p>
+        </w:tc>
+      </w:tr>
+      <w:tr>
+        <w:tc>
+          <w:tcPr>
+            <w:tcW w:w="5925" w:type="dxa"/>
+            <w:tcBorders>
+              <w:top w:val="single" w:sz="4" w:space="0" w:color="auto"/>
+              <w:left w:val="single" w:sz="4" w:space="0" w:color="auto"/>
+              <w:bottom w:val="single" w:sz="4" w:space="0" w:color="auto"/>
+              <w:right w:val="single" w:sz="4" w:space="0" w:color="auto"/>
+            </w:tcBorders>
+            <w:hideMark/>
+          </w:tcPr>
+          <w:p>
+            <w:pPr>
+              <w:rPr>
+                <w:rFonts w:ascii="Calibri" w:eastAsia="Yu Mincho" w:hAnsi="Calibri" w:cs="Arial"/>
+                <w:sz w:val="24"/>
+                <w:szCs w:val="24"/>
+              </w:rPr>
+            </w:pPr>
+            <w:r>
+              <w:rPr>
+                <w:rFonts w:ascii="Times New Roman" w:eastAsia="Times New Roman" w:hAnsi="Times New Roman" w:cs="Times New Roman"/>
+                <w:sz w:val="24"/>
+                <w:szCs w:val="24"/>
+              </w:rPr>
+              <w:t>Coste de trasladar los datos del sistema antiguo al nuevo</w:t>
+            </w:r>
+          </w:p>
+        </w:tc>
+        <w:tc>
+          <w:tcPr>
+            <w:tcW w:w="2565" w:type="dxa"/>
+            <w:tcBorders>
+              <w:top w:val="single" w:sz="4" w:space="0" w:color="auto"/>
+              <w:left w:val="single" w:sz="4" w:space="0" w:color="auto"/>
+              <w:bottom w:val="single" w:sz="4" w:space="0" w:color="auto"/>
+              <w:right w:val="single" w:sz="4" w:space="0" w:color="auto"/>
+            </w:tcBorders>
+            <w:hideMark/>
+          </w:tcPr>
+          <w:p>
+            <w:pPr>
+              <w:rPr>
+                <w:rFonts w:ascii="Calibri" w:eastAsia="Yu Mincho" w:hAnsi="Calibri" w:cs="Arial"/>
+                <w:i/>
+                <w:iCs/>
+              </w:rPr>
+            </w:pPr>
+            <w:r>
+              <w:rPr>
+                <w:rFonts w:ascii="Calibri" w:eastAsia="Yu Mincho" w:hAnsi="Calibri" w:cs="Arial"/>
+                <w:i/>
+                <w:iCs/>
+              </w:rPr>
+              <w:t>5.000 €/traslado</w:t>
+            </w:r>
+          </w:p>
+        </w:tc>
+      </w:tr>
+      <w:tr>
+        <w:tc>
+          <w:tcPr>
+            <w:tcW w:w="8490" w:type="dxa"/>
+            <w:gridSpan w:val="2"/>
+            <w:tcBorders>
+              <w:top w:val="single" w:sz="4" w:space="0" w:color="auto"/>
+              <w:left w:val="single" w:sz="4" w:space="0" w:color="auto"/>
+              <w:bottom w:val="single" w:sz="4" w:space="0" w:color="auto"/>
+              <w:right w:val="single" w:sz="4" w:space="0" w:color="auto"/>
+            </w:tcBorders>
+            <w:shd w:val="clear" w:color="auto" w:fill="D9D9D9" w:themeFill="background1" w:themeFillShade="D9"/>
+            <w:hideMark/>
+          </w:tcPr>
+          <w:p>
+            <w:pPr>
+              <w:rPr>
+                <w:rFonts w:ascii="Calibri" w:eastAsia="Yu Mincho" w:hAnsi="Calibri" w:cs="Arial"/>
+                <w:i/>
+                <w:iCs/>
+              </w:rPr>
+            </w:pPr>
+            <w:r>
+              <w:rPr>
+                <w:rFonts w:ascii="Calibri" w:eastAsia="Yu Mincho" w:hAnsi="Calibri" w:cs="Arial"/>
+                <w:i/>
+                <w:iCs/>
+              </w:rPr>
+              <w:t>Formación</w:t>
+            </w:r>
+          </w:p>
+        </w:tc>
+      </w:tr>
+      <w:tr>
+        <w:tc>
+          <w:tcPr>
+            <w:tcW w:w="5925" w:type="dxa"/>
+            <w:tcBorders>
+              <w:top w:val="single" w:sz="4" w:space="0" w:color="auto"/>
+              <w:left w:val="single" w:sz="4" w:space="0" w:color="auto"/>
+              <w:bottom w:val="single" w:sz="4" w:space="0" w:color="auto"/>
+              <w:right w:val="single" w:sz="4" w:space="0" w:color="auto"/>
+            </w:tcBorders>
+            <w:hideMark/>
+          </w:tcPr>
+          <w:p>
+            <w:pPr>
+              <w:rPr>
+                <w:rFonts w:ascii="Calibri" w:eastAsia="Yu Mincho" w:hAnsi="Calibri" w:cs="Arial"/>
+                <w:sz w:val="24"/>
+                <w:szCs w:val="24"/>
+              </w:rPr>
+            </w:pPr>
+            <w:r>
+              <w:rPr>
+                <w:rFonts w:ascii="Times New Roman" w:eastAsia="Times New Roman" w:hAnsi="Times New Roman" w:cs="Times New Roman"/>
+                <w:sz w:val="24"/>
+                <w:szCs w:val="24"/>
+              </w:rPr>
+              <w:t>Coste de la formación de los empleados para utilizar el software.</w:t>
+            </w:r>
+          </w:p>
+        </w:tc>
+        <w:tc>
+          <w:tcPr>
+            <w:tcW w:w="2565" w:type="dxa"/>
+            <w:tcBorders>
+              <w:top w:val="single" w:sz="4" w:space="0" w:color="auto"/>
+              <w:left w:val="single" w:sz="4" w:space="0" w:color="auto"/>
+              <w:bottom w:val="single" w:sz="4" w:space="0" w:color="auto"/>
+              <w:right w:val="single" w:sz="4" w:space="0" w:color="auto"/>
+            </w:tcBorders>
+            <w:hideMark/>
+          </w:tcPr>
+          <w:p>
+            <w:pPr>
+              <w:rPr>
+                <w:rFonts w:ascii="Calibri" w:eastAsia="Yu Mincho" w:hAnsi="Calibri" w:cs="Arial"/>
+                <w:i/>
+                <w:iCs/>
+              </w:rPr>
+            </w:pPr>
+            <w:r>
+              <w:rPr>
+                <w:rFonts w:ascii="Calibri" w:eastAsia="Yu Mincho" w:hAnsi="Calibri" w:cs="Arial"/>
+                <w:i/>
+                <w:iCs/>
+              </w:rPr>
+              <w:t>300€/empleado</w:t>
+            </w:r>
+          </w:p>
+        </w:tc>
+      </w:tr>
+      <w:tr>
+        <w:tc>
+          <w:tcPr>
+            <w:tcW w:w="5925" w:type="dxa"/>
+            <w:tcBorders>
+              <w:top w:val="single" w:sz="4" w:space="0" w:color="auto"/>
+              <w:left w:val="single" w:sz="4" w:space="0" w:color="auto"/>
+              <w:bottom w:val="single" w:sz="4" w:space="0" w:color="auto"/>
+              <w:right w:val="single" w:sz="4" w:space="0" w:color="auto"/>
+            </w:tcBorders>
+            <w:hideMark/>
+          </w:tcPr>
+          <w:p>
+            <w:pPr>
+              <w:rPr>
+                <w:rFonts w:ascii="Calibri" w:eastAsia="Yu Mincho" w:hAnsi="Calibri" w:cs="Arial"/>
+                <w:sz w:val="24"/>
+                <w:szCs w:val="24"/>
+              </w:rPr>
+            </w:pPr>
+            <w:r>
+              <w:rPr>
+                <w:rFonts w:ascii="Times New Roman" w:eastAsia="Times New Roman" w:hAnsi="Times New Roman" w:cs="Times New Roman"/>
+                <w:sz w:val="24"/>
+                <w:szCs w:val="24"/>
+              </w:rPr>
+              <w:t>Coste de formar a los empleados del servicio de asistencia y de la administración del sistema.</w:t>
+            </w:r>
+          </w:p>
+        </w:tc>
+        <w:tc>
+          <w:tcPr>
+            <w:tcW w:w="2565" w:type="dxa"/>
+            <w:tcBorders>
+              <w:top w:val="single" w:sz="4" w:space="0" w:color="auto"/>
+              <w:left w:val="single" w:sz="4" w:space="0" w:color="auto"/>
+              <w:bottom w:val="single" w:sz="4" w:space="0" w:color="auto"/>
+              <w:right w:val="single" w:sz="4" w:space="0" w:color="auto"/>
+            </w:tcBorders>
+            <w:hideMark/>
+          </w:tcPr>
+          <w:p>
+            <w:pPr>
+              <w:rPr>
+                <w:rFonts w:ascii="Calibri" w:eastAsia="Yu Mincho" w:hAnsi="Calibri" w:cs="Arial"/>
+                <w:i/>
+                <w:iCs/>
+              </w:rPr>
+            </w:pPr>
+            <w:r>
+              <w:rPr>
+                <w:rFonts w:ascii="Calibri" w:eastAsia="Yu Mincho" w:hAnsi="Calibri" w:cs="Arial"/>
+                <w:i/>
+                <w:iCs/>
+              </w:rPr>
+              <w:t>450 €/empleado</w:t>
+            </w:r>
+          </w:p>
+        </w:tc>
+      </w:tr>
+      <w:tr>
+        <w:tc>
+          <w:tcPr>
+            <w:tcW w:w="8490" w:type="dxa"/>
+            <w:gridSpan w:val="2"/>
+            <w:tcBorders>
+              <w:top w:val="single" w:sz="4" w:space="0" w:color="auto"/>
+              <w:left w:val="single" w:sz="4" w:space="0" w:color="auto"/>
+              <w:bottom w:val="single" w:sz="4" w:space="0" w:color="auto"/>
+              <w:right w:val="single" w:sz="4" w:space="0" w:color="auto"/>
+            </w:tcBorders>
+            <w:shd w:val="clear" w:color="auto" w:fill="D9D9D9" w:themeFill="background1" w:themeFillShade="D9"/>
+            <w:hideMark/>
+          </w:tcPr>
+          <w:p>
+            <w:pPr>
+              <w:rPr>
+                <w:rFonts w:ascii="Calibri" w:eastAsia="Yu Mincho" w:hAnsi="Calibri" w:cs="Arial"/>
+                <w:i/>
+                <w:iCs/>
+              </w:rPr>
+            </w:pPr>
+            <w:r>
+              <w:rPr>
+                <w:rFonts w:ascii="Calibri" w:eastAsia="Yu Mincho" w:hAnsi="Calibri" w:cs="Arial"/>
+                <w:i/>
+                <w:iCs/>
+              </w:rPr>
+              <w:t>Costes de interfaz con sistemas externos</w:t>
+            </w:r>
+          </w:p>
+        </w:tc>
+      </w:tr>
+      <w:tr>
+        <w:tc>
+          <w:tcPr>
+            <w:tcW w:w="5925" w:type="dxa"/>
+            <w:tcBorders>
+              <w:top w:val="single" w:sz="4" w:space="0" w:color="auto"/>
+              <w:left w:val="single" w:sz="4" w:space="0" w:color="auto"/>
+              <w:bottom w:val="single" w:sz="4" w:space="0" w:color="auto"/>
+              <w:right w:val="single" w:sz="4" w:space="0" w:color="auto"/>
+            </w:tcBorders>
+            <w:hideMark/>
+          </w:tcPr>
+          <w:p>
+            <w:r>
+              <w:rPr>
+                <w:rFonts w:ascii="Times New Roman" w:eastAsia="Times New Roman" w:hAnsi="Times New Roman" w:cs="Times New Roman"/>
+                <w:sz w:val="24"/>
+                <w:szCs w:val="24"/>
               </w:rPr>
               <w:t>Coste de la API Siwalu</w:t>
             </w:r>
@@ -1835,6 +2376,16 @@
         </w:tc>
       </w:tr>
     </w:tbl>
+    <w:p>
+      <w:pPr>
+        <w:ind w:left="0"/>
+        <w:rPr>
+          <w:rFonts w:ascii="Calibri" w:eastAsia="Yu Mincho" w:hAnsi="Calibri" w:cs="Arial"/>
+          <w:i/>
+          <w:iCs/>
+        </w:rPr>
+      </w:pPr>
+    </w:p>
     <w:p>
       <w:pPr>
         <w:ind w:left="0"/>
@@ -2079,7 +2630,6 @@
                 <w:i/>
                 <w:iCs/>
               </w:rPr>
-              <w:lastRenderedPageBreak/>
               <w:t>Parches</w:t>
             </w:r>
           </w:p>
@@ -2758,6 +3308,7 @@
                 <w:sz w:val="24"/>
                 <w:szCs w:val="24"/>
               </w:rPr>
+              <w:lastRenderedPageBreak/>
               <w:t>Coste para la empresa cuando el software no está disponible</w:t>
             </w:r>
           </w:p>
@@ -3225,6 +3776,16 @@
         </w:tc>
       </w:tr>
     </w:tbl>
+    <w:p>
+      <w:pPr>
+        <w:ind w:left="0"/>
+        <w:rPr>
+          <w:rFonts w:ascii="Calibri" w:eastAsia="Yu Mincho" w:hAnsi="Calibri" w:cs="Arial"/>
+          <w:i/>
+          <w:iCs/>
+        </w:rPr>
+      </w:pPr>
+    </w:p>
     <w:p>
       <w:pPr>
         <w:ind w:left="0"/>
@@ -3473,16 +4034,1129 @@
     </w:tbl>
     <w:p>
       <w:pPr>
+        <w:ind w:left="0"/>
+        <w:rPr>
+          <w:rFonts w:ascii="Calibri" w:eastAsia="Yu Mincho" w:hAnsi="Calibri" w:cs="Arial"/>
+        </w:rPr>
+      </w:pPr>
+    </w:p>
+    <w:p>
+      <w:pPr>
         <w:tabs>
           <w:tab w:val="left" w:pos="2642"/>
         </w:tabs>
         <w:ind w:left="0"/>
+        <w:rPr>
+          <w:rFonts w:asciiTheme="majorHAnsi" w:eastAsiaTheme="majorEastAsia" w:hAnsiTheme="majorHAnsi" w:cstheme="majorBidi"/>
+          <w:b/>
+          <w:bCs/>
+          <w:caps/>
+          <w:color w:val="C45911" w:themeColor="accent2" w:themeShade="BF"/>
+          <w:sz w:val="24"/>
+          <w:szCs w:val="24"/>
+        </w:rPr>
+      </w:pPr>
+      <w:bookmarkStart w:id="9" w:name="_Hlk73354828"/>
+      <w:r>
+        <w:rPr>
+          <w:rFonts w:asciiTheme="majorHAnsi" w:eastAsiaTheme="majorEastAsia" w:hAnsiTheme="majorHAnsi" w:cstheme="majorBidi"/>
+          <w:b/>
+          <w:bCs/>
+          <w:caps/>
+          <w:color w:val="C45911" w:themeColor="accent2" w:themeShade="BF"/>
+          <w:sz w:val="24"/>
+          <w:szCs w:val="24"/>
+        </w:rPr>
+        <w:t>Lista de los cambios realizados en la CMDB y/o en los objetos iTop</w:t>
+      </w:r>
+    </w:p>
+    <w:p>
+      <w:r>
+        <w:t>Tras realizarse la descripción de la propuesta de ampliación de servicio anterior, se han añadido a iTop los siguientes objetos:</w:t>
+      </w:r>
+    </w:p>
+    <w:p>
+      <w:pPr>
+        <w:ind w:left="0"/>
+      </w:pPr>
+    </w:p>
+    <w:p>
+      <w:pPr>
+        <w:pStyle w:val="Prrafodelista"/>
+        <w:numPr>
+          <w:ilvl w:val="0"/>
+          <w:numId w:val="2"/>
+        </w:numPr>
+        <w:spacing w:line="256" w:lineRule="auto"/>
+      </w:pPr>
+      <w:r>
+        <w:t>Un nuevo Provider Contract de la API de Siwalu software GmbH.</w:t>
+      </w:r>
+    </w:p>
+    <w:p>
+      <w:pPr>
+        <w:pStyle w:val="Prrafodelista"/>
+        <w:numPr>
+          <w:ilvl w:val="0"/>
+          <w:numId w:val="2"/>
+        </w:numPr>
+        <w:spacing w:line="256" w:lineRule="auto"/>
+      </w:pPr>
+      <w:r>
+        <w:t>El documento donde se describe y se especifica el TCO de la extensión.</w:t>
+      </w:r>
+    </w:p>
+    <w:p>
+      <w:pPr>
+        <w:pStyle w:val="Prrafodelista"/>
+        <w:numPr>
+          <w:ilvl w:val="0"/>
+          <w:numId w:val="2"/>
+        </w:numPr>
+        <w:spacing w:line="256" w:lineRule="auto"/>
+      </w:pPr>
+      <w:r>
+        <w:t xml:space="preserve">Una nueva versión del SLA que incluya el apartado de la extensión. </w:t>
+      </w:r>
+    </w:p>
+    <w:p>
+      <w:pPr>
+        <w:spacing w:line="256" w:lineRule="auto"/>
+        <w:ind w:left="360"/>
+      </w:pPr>
+      <w:r>
+        <w:rPr>
+          <w:noProof/>
+        </w:rPr>
+        <w:drawing>
+          <wp:inline distT="0" distB="0" distL="0" distR="0" wp14:anchorId="73DDA29B" wp14:editId="367A64F9">
+            <wp:extent cx="5646420" cy="991016"/>
+            <wp:effectExtent l="0" t="0" r="0" b="0"/>
+            <wp:docPr id="12" name="Imagen 12"/>
+            <wp:cNvGraphicFramePr>
+              <a:graphicFrameLocks xmlns:a="http://schemas.openxmlformats.org/drawingml/2006/main" noChangeAspect="1"/>
+            </wp:cNvGraphicFramePr>
+            <a:graphic xmlns:a="http://schemas.openxmlformats.org/drawingml/2006/main">
+              <a:graphicData uri="http://schemas.openxmlformats.org/drawingml/2006/picture">
+                <pic:pic xmlns:pic="http://schemas.openxmlformats.org/drawingml/2006/picture">
+                  <pic:nvPicPr>
+                    <pic:cNvPr id="0" name="Picture 2"/>
+                    <pic:cNvPicPr>
+                      <a:picLocks noChangeAspect="1" noChangeArrowheads="1"/>
+                    </pic:cNvPicPr>
+                  </pic:nvPicPr>
+                  <pic:blipFill>
+                    <a:blip r:embed="rId10">
+                      <a:extLst>
+                        <a:ext uri="{28A0092B-C50C-407E-A947-70E740481C1C}">
+                          <a14:useLocalDpi xmlns:a14="http://schemas.microsoft.com/office/drawing/2010/main" val="0"/>
+                        </a:ext>
+                      </a:extLst>
+                    </a:blip>
+                    <a:srcRect/>
+                    <a:stretch>
+                      <a:fillRect/>
+                    </a:stretch>
+                  </pic:blipFill>
+                  <pic:spPr bwMode="auto">
+                    <a:xfrm>
+                      <a:off x="0" y="0"/>
+                      <a:ext cx="5728363" cy="1005398"/>
+                    </a:xfrm>
+                    <a:prstGeom prst="rect">
+                      <a:avLst/>
+                    </a:prstGeom>
+                    <a:noFill/>
+                  </pic:spPr>
+                </pic:pic>
+              </a:graphicData>
+            </a:graphic>
+          </wp:inline>
+        </w:drawing>
+      </w:r>
+    </w:p>
+    <w:p>
+      <w:pPr>
+        <w:pStyle w:val="Descripcin"/>
+        <w:ind w:firstLine="288"/>
+        <w:jc w:val="center"/>
+      </w:pPr>
+      <w:r>
+        <w:t xml:space="preserve">Ilustración </w:t>
+      </w:r>
+      <w:r>
+        <w:fldChar w:fldCharType="begin"/>
+      </w:r>
+      <w:r>
+        <w:instrText>SEQ Ilustración \* ARABIC</w:instrText>
+      </w:r>
+      <w:r>
+        <w:fldChar w:fldCharType="separate"/>
+      </w:r>
+      <w:r>
+        <w:rPr>
+          <w:noProof/>
+        </w:rPr>
+        <w:t>1</w:t>
+      </w:r>
+      <w:r>
+        <w:fldChar w:fldCharType="end"/>
+      </w:r>
+      <w:r>
+        <w:t xml:space="preserve"> - Nuevo Provider Contract</w:t>
+      </w:r>
+    </w:p>
+    <w:p>
+      <w:pPr>
+        <w:jc w:val="center"/>
+      </w:pPr>
+      <w:r>
+        <w:rPr>
+          <w:noProof/>
+          <w14:ligatures w14:val="none"/>
+        </w:rPr>
+        <w:drawing>
+          <wp:inline distT="0" distB="0" distL="0" distR="0" wp14:anchorId="46EB346F" wp14:editId="37771631">
+            <wp:extent cx="6202680" cy="594360"/>
+            <wp:effectExtent l="0" t="0" r="7620" b="0"/>
+            <wp:docPr id="6" name="Imagen 6"/>
+            <wp:cNvGraphicFramePr>
+              <a:graphicFrameLocks xmlns:a="http://schemas.openxmlformats.org/drawingml/2006/main"/>
+            </wp:cNvGraphicFramePr>
+            <a:graphic xmlns:a="http://schemas.openxmlformats.org/drawingml/2006/main">
+              <a:graphicData uri="http://schemas.openxmlformats.org/drawingml/2006/picture">
+                <pic:pic xmlns:pic="http://schemas.openxmlformats.org/drawingml/2006/picture">
+                  <pic:nvPicPr>
+                    <pic:cNvPr id="0" name="Imagen 6"/>
+                    <pic:cNvPicPr>
+                      <a:picLocks noChangeArrowheads="1"/>
+                    </pic:cNvPicPr>
+                  </pic:nvPicPr>
+                  <pic:blipFill>
+                    <a:blip r:embed="rId11" cstate="print">
+                      <a:extLst>
+                        <a:ext uri="{28A0092B-C50C-407E-A947-70E740481C1C}">
+                          <a14:useLocalDpi xmlns:a14="http://schemas.microsoft.com/office/drawing/2010/main" val="0"/>
+                        </a:ext>
+                      </a:extLst>
+                    </a:blip>
+                    <a:srcRect/>
+                    <a:stretch>
+                      <a:fillRect/>
+                    </a:stretch>
+                  </pic:blipFill>
+                  <pic:spPr bwMode="auto">
+                    <a:xfrm>
+                      <a:off x="0" y="0"/>
+                      <a:ext cx="6202680" cy="594360"/>
+                    </a:xfrm>
+                    <a:prstGeom prst="rect">
+                      <a:avLst/>
+                    </a:prstGeom>
+                    <a:noFill/>
+                    <a:ln>
+                      <a:noFill/>
+                    </a:ln>
+                  </pic:spPr>
+                </pic:pic>
+              </a:graphicData>
+            </a:graphic>
+          </wp:inline>
+        </w:drawing>
+      </w:r>
+      <w:bookmarkEnd w:id="9"/>
+    </w:p>
+    <w:p>
+      <w:pPr>
+        <w:pStyle w:val="Descripcin"/>
+        <w:ind w:firstLine="636"/>
+        <w:jc w:val="center"/>
+      </w:pPr>
+      <w:bookmarkStart w:id="10" w:name="_Hlk73354850"/>
+      <w:r>
+        <w:t xml:space="preserve">Ilustración </w:t>
+      </w:r>
+      <w:r>
+        <w:fldChar w:fldCharType="begin"/>
+      </w:r>
+      <w:r>
+        <w:instrText>SEQ Ilustración \* ARABIC</w:instrText>
+      </w:r>
+      <w:r>
+        <w:fldChar w:fldCharType="separate"/>
+      </w:r>
+      <w:r>
+        <w:rPr>
+          <w:noProof/>
+        </w:rPr>
+        <w:t>2</w:t>
+      </w:r>
+      <w:r>
+        <w:fldChar w:fldCharType="end"/>
+      </w:r>
+      <w:r>
+        <w:t xml:space="preserve"> Documento de la extensión y Documento de SLA actualizado</w:t>
+      </w:r>
+      <w:bookmarkEnd w:id="10"/>
+    </w:p>
+    <w:p/>
+    <w:p>
+      <w:pPr>
+        <w:tabs>
+          <w:tab w:val="left" w:pos="2642"/>
+        </w:tabs>
+        <w:ind w:left="0"/>
+        <w:rPr>
+          <w:rFonts w:asciiTheme="majorHAnsi" w:eastAsiaTheme="majorEastAsia" w:hAnsiTheme="majorHAnsi" w:cstheme="majorBidi"/>
+          <w:b/>
+          <w:caps/>
+          <w:color w:val="C45911" w:themeColor="accent2" w:themeShade="BF"/>
+          <w:sz w:val="24"/>
+          <w:szCs w:val="24"/>
+        </w:rPr>
+      </w:pPr>
+      <w:r>
+        <w:rPr>
+          <w:rFonts w:asciiTheme="majorHAnsi" w:eastAsiaTheme="majorEastAsia" w:hAnsiTheme="majorHAnsi" w:cstheme="majorBidi"/>
+          <w:b/>
+          <w:bCs/>
+          <w:caps/>
+          <w:color w:val="C45911" w:themeColor="accent2" w:themeShade="BF"/>
+          <w:sz w:val="24"/>
+          <w:szCs w:val="24"/>
+        </w:rPr>
+        <w:t>Análisis de la capacidad del servicio ampliado de PetClinic</w:t>
+      </w:r>
+    </w:p>
+    <w:p>
+      <w:pPr>
+        <w:jc w:val="both"/>
+        <w:rPr>
+          <w:rFonts w:ascii="Calibri" w:eastAsia="Yu Mincho" w:hAnsi="Calibri" w:cs="Arial"/>
+        </w:rPr>
+      </w:pPr>
+      <w:r>
+        <w:rPr>
+          <w:rFonts w:ascii="Calibri" w:eastAsia="Yu Mincho" w:hAnsi="Calibri" w:cs="Arial"/>
+        </w:rPr>
+        <w:t>En este caso en concreto, “Siwalu” (servicio ya descrito anteriormente) nos ofrece dos planes para la integración de su API según las necesidades del cliente. Los planes son estos:</w:t>
+      </w:r>
+    </w:p>
+    <w:p>
+      <w:pPr>
+        <w:jc w:val="both"/>
+        <w:rPr>
+          <w:rFonts w:ascii="Calibri" w:eastAsia="Yu Mincho" w:hAnsi="Calibri" w:cs="Arial"/>
+        </w:rPr>
+      </w:pPr>
+    </w:p>
+    <w:p>
+      <w:pPr>
+        <w:rPr>
+          <w:rFonts w:ascii="Calibri" w:eastAsia="Yu Mincho" w:hAnsi="Calibri" w:cs="Arial"/>
+        </w:rPr>
+      </w:pPr>
+      <w:r>
+        <w:rPr>
+          <w:noProof/>
+          <w14:ligatures w14:val="none"/>
+        </w:rPr>
+        <w:drawing>
+          <wp:inline distT="0" distB="0" distL="0" distR="0" wp14:anchorId="33B76F61" wp14:editId="6961A7C0">
+            <wp:extent cx="5394960" cy="4953000"/>
+            <wp:effectExtent l="0" t="0" r="0" b="0"/>
+            <wp:docPr id="5" name="Imagen 5"/>
+            <wp:cNvGraphicFramePr>
+              <a:graphicFrameLocks xmlns:a="http://schemas.openxmlformats.org/drawingml/2006/main" noChangeAspect="1"/>
+            </wp:cNvGraphicFramePr>
+            <a:graphic xmlns:a="http://schemas.openxmlformats.org/drawingml/2006/main">
+              <a:graphicData uri="http://schemas.openxmlformats.org/drawingml/2006/picture">
+                <pic:pic xmlns:pic="http://schemas.openxmlformats.org/drawingml/2006/picture">
+                  <pic:nvPicPr>
+                    <pic:cNvPr id="0" name="Picture 1429001581"/>
+                    <pic:cNvPicPr>
+                      <a:picLocks noChangeAspect="1" noChangeArrowheads="1"/>
+                    </pic:cNvPicPr>
+                  </pic:nvPicPr>
+                  <pic:blipFill>
+                    <a:blip r:embed="rId12">
+                      <a:extLst>
+                        <a:ext uri="{28A0092B-C50C-407E-A947-70E740481C1C}">
+                          <a14:useLocalDpi xmlns:a14="http://schemas.microsoft.com/office/drawing/2010/main" val="0"/>
+                        </a:ext>
+                      </a:extLst>
+                    </a:blip>
+                    <a:srcRect/>
+                    <a:stretch>
+                      <a:fillRect/>
+                    </a:stretch>
+                  </pic:blipFill>
+                  <pic:spPr bwMode="auto">
+                    <a:xfrm>
+                      <a:off x="0" y="0"/>
+                      <a:ext cx="5394960" cy="4953000"/>
+                    </a:xfrm>
+                    <a:prstGeom prst="rect">
+                      <a:avLst/>
+                    </a:prstGeom>
+                    <a:noFill/>
+                    <a:ln>
+                      <a:noFill/>
+                    </a:ln>
+                  </pic:spPr>
+                </pic:pic>
+              </a:graphicData>
+            </a:graphic>
+          </wp:inline>
+        </w:drawing>
+      </w:r>
+    </w:p>
+    <w:p>
+      <w:pPr>
+        <w:pStyle w:val="Descripcin"/>
+        <w:jc w:val="center"/>
+      </w:pPr>
+      <w:r>
+        <w:t xml:space="preserve">Ilustración </w:t>
+      </w:r>
+      <w:r>
+        <w:fldChar w:fldCharType="begin"/>
+      </w:r>
+      <w:r>
+        <w:instrText>SEQ Ilustración \* ARABIC</w:instrText>
+      </w:r>
+      <w:r>
+        <w:fldChar w:fldCharType="separate"/>
+      </w:r>
+      <w:r>
+        <w:rPr>
+          <w:noProof/>
+        </w:rPr>
+        <w:t>1</w:t>
+      </w:r>
+      <w:r>
+        <w:fldChar w:fldCharType="end"/>
+      </w:r>
+      <w:r>
+        <w:t xml:space="preserve"> – Planes de Integración API de Siwalu</w:t>
+      </w:r>
+    </w:p>
+    <w:p>
+      <w:pPr>
+        <w:jc w:val="both"/>
+        <w:rPr>
+          <w:rFonts w:ascii="Calibri" w:eastAsia="Yu Mincho" w:hAnsi="Calibri" w:cs="Arial"/>
+        </w:rPr>
+      </w:pPr>
+      <w:r>
+        <w:rPr>
+          <w:rFonts w:ascii="Calibri" w:eastAsia="Yu Mincho" w:hAnsi="Calibri" w:cs="Arial"/>
+        </w:rPr>
+        <w:t>Tras varios intentos herrados a la hora de contactar con Siwalu, finalmente nos comentaron que no nos podían ofrecer más información de sus servicios prestados ya que solo ofrecen esta información a empresas, por tanto, con ayuda de la imagen anteriormente proporcionada, hemos simulado los datos según una respuesta ficticia con información por parte de Siwalu para poder analizar la capacidad del servicio de manera satisfactoria.</w:t>
+      </w:r>
+    </w:p>
+    <w:p>
+      <w:pPr>
+        <w:jc w:val="both"/>
+        <w:rPr>
+          <w:rFonts w:ascii="Calibri" w:eastAsia="Yu Mincho" w:hAnsi="Calibri" w:cs="Arial"/>
+        </w:rPr>
+      </w:pPr>
+    </w:p>
+    <w:tbl>
+      <w:tblPr>
+        <w:tblStyle w:val="Tablaconcuadrcula"/>
+        <w:tblW w:w="0" w:type="auto"/>
+        <w:tblInd w:w="72" w:type="dxa"/>
+        <w:tblLayout w:type="fixed"/>
+        <w:tblLook w:val="06A0" w:firstRow="1" w:lastRow="0" w:firstColumn="1" w:lastColumn="0" w:noHBand="1" w:noVBand="1"/>
+      </w:tblPr>
+      <w:tblGrid>
+        <w:gridCol w:w="1365"/>
+        <w:gridCol w:w="2955"/>
+        <w:gridCol w:w="4110"/>
+      </w:tblGrid>
+      <w:tr>
+        <w:tc>
+          <w:tcPr>
+            <w:tcW w:w="1365" w:type="dxa"/>
+            <w:tcBorders>
+              <w:top w:val="single" w:sz="4" w:space="0" w:color="auto"/>
+              <w:left w:val="single" w:sz="4" w:space="0" w:color="auto"/>
+              <w:bottom w:val="single" w:sz="4" w:space="0" w:color="auto"/>
+              <w:right w:val="single" w:sz="4" w:space="0" w:color="auto"/>
+            </w:tcBorders>
+            <w:shd w:val="clear" w:color="auto" w:fill="767171" w:themeFill="background2" w:themeFillShade="80"/>
+            <w:vAlign w:val="center"/>
+          </w:tcPr>
+          <w:p>
+            <w:pPr>
+              <w:jc w:val="center"/>
+              <w:rPr>
+                <w:rFonts w:ascii="Calibri" w:eastAsia="Yu Mincho" w:hAnsi="Calibri" w:cs="Arial"/>
+              </w:rPr>
+            </w:pPr>
+          </w:p>
+        </w:tc>
+        <w:tc>
+          <w:tcPr>
+            <w:tcW w:w="2955" w:type="dxa"/>
+            <w:tcBorders>
+              <w:top w:val="single" w:sz="4" w:space="0" w:color="auto"/>
+              <w:left w:val="single" w:sz="4" w:space="0" w:color="auto"/>
+              <w:bottom w:val="single" w:sz="4" w:space="0" w:color="auto"/>
+              <w:right w:val="single" w:sz="4" w:space="0" w:color="auto"/>
+            </w:tcBorders>
+            <w:shd w:val="clear" w:color="auto" w:fill="E7E6E6" w:themeFill="background2"/>
+            <w:vAlign w:val="center"/>
+            <w:hideMark/>
+          </w:tcPr>
+          <w:p>
+            <w:pPr>
+              <w:jc w:val="center"/>
+              <w:rPr>
+                <w:rFonts w:ascii="Calibri" w:eastAsia="Yu Mincho" w:hAnsi="Calibri" w:cs="Arial"/>
+                <w:b/>
+                <w:bCs/>
+              </w:rPr>
+            </w:pPr>
+            <w:r>
+              <w:rPr>
+                <w:rFonts w:ascii="Calibri" w:eastAsia="Yu Mincho" w:hAnsi="Calibri" w:cs="Arial"/>
+                <w:b/>
+                <w:bCs/>
+              </w:rPr>
+              <w:t>Basic Business</w:t>
+            </w:r>
+          </w:p>
+        </w:tc>
+        <w:tc>
+          <w:tcPr>
+            <w:tcW w:w="4110" w:type="dxa"/>
+            <w:tcBorders>
+              <w:top w:val="single" w:sz="4" w:space="0" w:color="auto"/>
+              <w:left w:val="single" w:sz="4" w:space="0" w:color="auto"/>
+              <w:bottom w:val="single" w:sz="4" w:space="0" w:color="auto"/>
+              <w:right w:val="single" w:sz="4" w:space="0" w:color="auto"/>
+            </w:tcBorders>
+            <w:shd w:val="clear" w:color="auto" w:fill="E7E6E6" w:themeFill="background2"/>
+            <w:hideMark/>
+          </w:tcPr>
+          <w:p>
+            <w:pPr>
+              <w:jc w:val="center"/>
+              <w:rPr>
+                <w:rFonts w:ascii="Calibri" w:eastAsia="Yu Mincho" w:hAnsi="Calibri" w:cs="Arial"/>
+              </w:rPr>
+            </w:pPr>
+            <w:r>
+              <w:rPr>
+                <w:rFonts w:ascii="Calibri" w:eastAsia="Yu Mincho" w:hAnsi="Calibri" w:cs="Arial"/>
+                <w:b/>
+                <w:bCs/>
+              </w:rPr>
+              <w:t>Enterprise</w:t>
+            </w:r>
+          </w:p>
+        </w:tc>
+      </w:tr>
+      <w:tr>
+        <w:tc>
+          <w:tcPr>
+            <w:tcW w:w="1365" w:type="dxa"/>
+            <w:tcBorders>
+              <w:top w:val="single" w:sz="4" w:space="0" w:color="auto"/>
+              <w:left w:val="single" w:sz="4" w:space="0" w:color="auto"/>
+              <w:bottom w:val="single" w:sz="4" w:space="0" w:color="auto"/>
+              <w:right w:val="single" w:sz="4" w:space="0" w:color="auto"/>
+            </w:tcBorders>
+            <w:shd w:val="clear" w:color="auto" w:fill="E7E6E6" w:themeFill="background2"/>
+            <w:vAlign w:val="center"/>
+            <w:hideMark/>
+          </w:tcPr>
+          <w:p>
+            <w:pPr>
+              <w:jc w:val="center"/>
+              <w:rPr>
+                <w:rFonts w:ascii="Calibri" w:eastAsia="Yu Mincho" w:hAnsi="Calibri" w:cs="Arial"/>
+              </w:rPr>
+            </w:pPr>
+            <w:r>
+              <w:rPr>
+                <w:rFonts w:ascii="Calibri" w:eastAsia="Yu Mincho" w:hAnsi="Calibri" w:cs="Arial"/>
+              </w:rPr>
+              <w:t>Precio</w:t>
+            </w:r>
+          </w:p>
+        </w:tc>
+        <w:tc>
+          <w:tcPr>
+            <w:tcW w:w="2955" w:type="dxa"/>
+            <w:tcBorders>
+              <w:top w:val="single" w:sz="4" w:space="0" w:color="auto"/>
+              <w:left w:val="single" w:sz="4" w:space="0" w:color="auto"/>
+              <w:bottom w:val="single" w:sz="4" w:space="0" w:color="auto"/>
+              <w:right w:val="single" w:sz="4" w:space="0" w:color="auto"/>
+            </w:tcBorders>
+            <w:vAlign w:val="center"/>
+            <w:hideMark/>
+          </w:tcPr>
+          <w:p>
+            <w:pPr>
+              <w:jc w:val="center"/>
+              <w:rPr>
+                <w:rFonts w:ascii="Calibri" w:eastAsia="Yu Mincho" w:hAnsi="Calibri" w:cs="Arial"/>
+              </w:rPr>
+            </w:pPr>
+            <w:r>
+              <w:rPr>
+                <w:rFonts w:ascii="Calibri" w:eastAsia="Yu Mincho" w:hAnsi="Calibri" w:cs="Arial"/>
+              </w:rPr>
+              <w:t>12’99€/mes</w:t>
+            </w:r>
+          </w:p>
+        </w:tc>
+        <w:tc>
+          <w:tcPr>
+            <w:tcW w:w="4110" w:type="dxa"/>
+            <w:tcBorders>
+              <w:top w:val="single" w:sz="4" w:space="0" w:color="auto"/>
+              <w:left w:val="single" w:sz="4" w:space="0" w:color="auto"/>
+              <w:bottom w:val="single" w:sz="4" w:space="0" w:color="auto"/>
+              <w:right w:val="single" w:sz="4" w:space="0" w:color="auto"/>
+            </w:tcBorders>
+            <w:vAlign w:val="center"/>
+            <w:hideMark/>
+          </w:tcPr>
+          <w:p>
+            <w:pPr>
+              <w:jc w:val="center"/>
+              <w:rPr>
+                <w:rFonts w:ascii="Calibri" w:eastAsia="Yu Mincho" w:hAnsi="Calibri" w:cs="Arial"/>
+              </w:rPr>
+            </w:pPr>
+            <w:r>
+              <w:rPr>
+                <w:rFonts w:ascii="Calibri" w:eastAsia="Yu Mincho" w:hAnsi="Calibri" w:cs="Arial"/>
+              </w:rPr>
+              <w:t>46’79€/mes</w:t>
+            </w:r>
+          </w:p>
+        </w:tc>
+      </w:tr>
+      <w:tr>
+        <w:tc>
+          <w:tcPr>
+            <w:tcW w:w="1365" w:type="dxa"/>
+            <w:tcBorders>
+              <w:top w:val="single" w:sz="4" w:space="0" w:color="auto"/>
+              <w:left w:val="single" w:sz="4" w:space="0" w:color="auto"/>
+              <w:bottom w:val="single" w:sz="4" w:space="0" w:color="auto"/>
+              <w:right w:val="single" w:sz="4" w:space="0" w:color="auto"/>
+            </w:tcBorders>
+            <w:shd w:val="clear" w:color="auto" w:fill="E7E6E6" w:themeFill="background2"/>
+            <w:vAlign w:val="center"/>
+            <w:hideMark/>
+          </w:tcPr>
+          <w:p>
+            <w:pPr>
+              <w:jc w:val="center"/>
+              <w:rPr>
+                <w:rFonts w:ascii="Calibri" w:eastAsia="Yu Mincho" w:hAnsi="Calibri" w:cs="Arial"/>
+              </w:rPr>
+            </w:pPr>
+            <w:r>
+              <w:rPr>
+                <w:rFonts w:ascii="Calibri" w:eastAsia="Yu Mincho" w:hAnsi="Calibri" w:cs="Arial"/>
+              </w:rPr>
+              <w:t>Límite de peticiones</w:t>
+            </w:r>
+          </w:p>
+        </w:tc>
+        <w:tc>
+          <w:tcPr>
+            <w:tcW w:w="2955" w:type="dxa"/>
+            <w:tcBorders>
+              <w:top w:val="single" w:sz="4" w:space="0" w:color="auto"/>
+              <w:left w:val="single" w:sz="4" w:space="0" w:color="auto"/>
+              <w:bottom w:val="single" w:sz="4" w:space="0" w:color="auto"/>
+              <w:right w:val="single" w:sz="4" w:space="0" w:color="auto"/>
+            </w:tcBorders>
+            <w:vAlign w:val="center"/>
+            <w:hideMark/>
+          </w:tcPr>
+          <w:p>
+            <w:pPr>
+              <w:jc w:val="center"/>
+              <w:rPr>
+                <w:rFonts w:ascii="Calibri" w:eastAsia="Yu Mincho" w:hAnsi="Calibri" w:cs="Arial"/>
+              </w:rPr>
+            </w:pPr>
+            <w:r>
+              <w:rPr>
+                <w:rFonts w:ascii="Calibri" w:eastAsia="Yu Mincho" w:hAnsi="Calibri" w:cs="Arial"/>
+              </w:rPr>
+              <w:t>200/día</w:t>
+            </w:r>
+          </w:p>
+        </w:tc>
+        <w:tc>
+          <w:tcPr>
+            <w:tcW w:w="4110" w:type="dxa"/>
+            <w:tcBorders>
+              <w:top w:val="single" w:sz="4" w:space="0" w:color="auto"/>
+              <w:left w:val="single" w:sz="4" w:space="0" w:color="auto"/>
+              <w:bottom w:val="single" w:sz="4" w:space="0" w:color="auto"/>
+              <w:right w:val="single" w:sz="4" w:space="0" w:color="auto"/>
+            </w:tcBorders>
+            <w:vAlign w:val="center"/>
+            <w:hideMark/>
+          </w:tcPr>
+          <w:p>
+            <w:pPr>
+              <w:jc w:val="center"/>
+              <w:rPr>
+                <w:rFonts w:ascii="Calibri" w:eastAsia="Yu Mincho" w:hAnsi="Calibri" w:cs="Arial"/>
+              </w:rPr>
+            </w:pPr>
+            <w:r>
+              <w:rPr>
+                <w:rFonts w:ascii="Calibri" w:eastAsia="Yu Mincho" w:hAnsi="Calibri" w:cs="Arial"/>
+              </w:rPr>
+              <w:t>Ilimitado</w:t>
+            </w:r>
+          </w:p>
+        </w:tc>
+      </w:tr>
+      <w:tr>
+        <w:tc>
+          <w:tcPr>
+            <w:tcW w:w="1365" w:type="dxa"/>
+            <w:tcBorders>
+              <w:top w:val="single" w:sz="4" w:space="0" w:color="auto"/>
+              <w:left w:val="single" w:sz="4" w:space="0" w:color="auto"/>
+              <w:bottom w:val="single" w:sz="4" w:space="0" w:color="auto"/>
+              <w:right w:val="single" w:sz="4" w:space="0" w:color="auto"/>
+            </w:tcBorders>
+            <w:shd w:val="clear" w:color="auto" w:fill="E7E6E6" w:themeFill="background2"/>
+            <w:vAlign w:val="center"/>
+            <w:hideMark/>
+          </w:tcPr>
+          <w:p>
+            <w:pPr>
+              <w:jc w:val="center"/>
+              <w:rPr>
+                <w:rFonts w:ascii="Calibri" w:eastAsia="Yu Mincho" w:hAnsi="Calibri" w:cs="Arial"/>
+              </w:rPr>
+            </w:pPr>
+            <w:r>
+              <w:rPr>
+                <w:rFonts w:ascii="Calibri" w:eastAsia="Yu Mincho" w:hAnsi="Calibri" w:cs="Arial"/>
+              </w:rPr>
+              <w:lastRenderedPageBreak/>
+              <w:t>Límite de velocidad</w:t>
+            </w:r>
+          </w:p>
+        </w:tc>
+        <w:tc>
+          <w:tcPr>
+            <w:tcW w:w="2955" w:type="dxa"/>
+            <w:tcBorders>
+              <w:top w:val="single" w:sz="4" w:space="0" w:color="auto"/>
+              <w:left w:val="single" w:sz="4" w:space="0" w:color="auto"/>
+              <w:bottom w:val="single" w:sz="4" w:space="0" w:color="auto"/>
+              <w:right w:val="single" w:sz="4" w:space="0" w:color="auto"/>
+            </w:tcBorders>
+            <w:vAlign w:val="center"/>
+            <w:hideMark/>
+          </w:tcPr>
+          <w:p>
+            <w:pPr>
+              <w:jc w:val="center"/>
+              <w:rPr>
+                <w:rFonts w:ascii="Calibri" w:eastAsia="Yu Mincho" w:hAnsi="Calibri" w:cs="Arial"/>
+              </w:rPr>
+            </w:pPr>
+            <w:r>
+              <w:rPr>
+                <w:rFonts w:ascii="Calibri" w:eastAsia="Yu Mincho" w:hAnsi="Calibri" w:cs="Arial"/>
+              </w:rPr>
+              <w:t>0.2 peticiones/seg</w:t>
+            </w:r>
+          </w:p>
+        </w:tc>
+        <w:tc>
+          <w:tcPr>
+            <w:tcW w:w="4110" w:type="dxa"/>
+            <w:tcBorders>
+              <w:top w:val="single" w:sz="4" w:space="0" w:color="auto"/>
+              <w:left w:val="single" w:sz="4" w:space="0" w:color="auto"/>
+              <w:bottom w:val="single" w:sz="4" w:space="0" w:color="auto"/>
+              <w:right w:val="single" w:sz="4" w:space="0" w:color="auto"/>
+            </w:tcBorders>
+            <w:vAlign w:val="center"/>
+            <w:hideMark/>
+          </w:tcPr>
+          <w:p>
+            <w:pPr>
+              <w:jc w:val="center"/>
+              <w:rPr>
+                <w:rFonts w:ascii="Calibri" w:eastAsia="Yu Mincho" w:hAnsi="Calibri" w:cs="Arial"/>
+              </w:rPr>
+            </w:pPr>
+            <w:r>
+              <w:rPr>
+                <w:rFonts w:ascii="Calibri" w:eastAsia="Yu Mincho" w:hAnsi="Calibri" w:cs="Arial"/>
+              </w:rPr>
+              <w:t>1 petición/seg</w:t>
+            </w:r>
+          </w:p>
+        </w:tc>
+      </w:tr>
+      <w:tr>
+        <w:tc>
+          <w:tcPr>
+            <w:tcW w:w="1365" w:type="dxa"/>
+            <w:tcBorders>
+              <w:top w:val="single" w:sz="4" w:space="0" w:color="auto"/>
+              <w:left w:val="single" w:sz="4" w:space="0" w:color="auto"/>
+              <w:bottom w:val="single" w:sz="4" w:space="0" w:color="auto"/>
+              <w:right w:val="single" w:sz="4" w:space="0" w:color="auto"/>
+            </w:tcBorders>
+            <w:shd w:val="clear" w:color="auto" w:fill="E7E6E6" w:themeFill="background2"/>
+            <w:vAlign w:val="center"/>
+            <w:hideMark/>
+          </w:tcPr>
+          <w:p>
+            <w:pPr>
+              <w:jc w:val="center"/>
+              <w:rPr>
+                <w:rFonts w:ascii="Calibri" w:eastAsia="Yu Mincho" w:hAnsi="Calibri" w:cs="Arial"/>
+              </w:rPr>
+            </w:pPr>
+            <w:r>
+              <w:rPr>
+                <w:rFonts w:ascii="Calibri" w:eastAsia="Yu Mincho" w:hAnsi="Calibri" w:cs="Arial"/>
+              </w:rPr>
+              <w:t>Prioridad</w:t>
+            </w:r>
+          </w:p>
+        </w:tc>
+        <w:tc>
+          <w:tcPr>
+            <w:tcW w:w="2955" w:type="dxa"/>
+            <w:tcBorders>
+              <w:top w:val="single" w:sz="4" w:space="0" w:color="auto"/>
+              <w:left w:val="single" w:sz="4" w:space="0" w:color="auto"/>
+              <w:bottom w:val="single" w:sz="4" w:space="0" w:color="auto"/>
+              <w:right w:val="single" w:sz="4" w:space="0" w:color="auto"/>
+            </w:tcBorders>
+            <w:vAlign w:val="center"/>
+            <w:hideMark/>
+          </w:tcPr>
+          <w:p>
+            <w:pPr>
+              <w:jc w:val="center"/>
+              <w:rPr>
+                <w:rFonts w:ascii="Calibri" w:eastAsia="Yu Mincho" w:hAnsi="Calibri" w:cs="Arial"/>
+              </w:rPr>
+            </w:pPr>
+            <w:r>
+              <w:rPr>
+                <w:rFonts w:ascii="Calibri" w:eastAsia="Yu Mincho" w:hAnsi="Calibri" w:cs="Arial"/>
+              </w:rPr>
+              <w:t>Depende del nº usuarios</w:t>
+            </w:r>
+          </w:p>
+        </w:tc>
+        <w:tc>
+          <w:tcPr>
+            <w:tcW w:w="4110" w:type="dxa"/>
+            <w:tcBorders>
+              <w:top w:val="single" w:sz="4" w:space="0" w:color="auto"/>
+              <w:left w:val="single" w:sz="4" w:space="0" w:color="auto"/>
+              <w:bottom w:val="single" w:sz="4" w:space="0" w:color="auto"/>
+              <w:right w:val="single" w:sz="4" w:space="0" w:color="auto"/>
+            </w:tcBorders>
+            <w:vAlign w:val="center"/>
+            <w:hideMark/>
+          </w:tcPr>
+          <w:p>
+            <w:pPr>
+              <w:jc w:val="center"/>
+              <w:rPr>
+                <w:rFonts w:ascii="Calibri" w:eastAsia="Yu Mincho" w:hAnsi="Calibri" w:cs="Arial"/>
+              </w:rPr>
+            </w:pPr>
+            <w:r>
+              <w:rPr>
+                <w:rFonts w:ascii="Calibri" w:eastAsia="Yu Mincho" w:hAnsi="Calibri" w:cs="Arial"/>
+              </w:rPr>
+              <w:t>Prioridad alta</w:t>
+            </w:r>
+          </w:p>
+        </w:tc>
+      </w:tr>
+    </w:tbl>
+    <w:p>
+      <w:pPr>
+        <w:ind w:left="0"/>
+        <w:jc w:val="both"/>
+      </w:pPr>
+    </w:p>
+    <w:p>
+      <w:pPr>
+        <w:ind w:left="0"/>
+        <w:jc w:val="both"/>
+      </w:pPr>
+      <w:r>
+        <w:t>Con estos datos, ya podríamos empezar a hacernos una idea del plan óptimo para nuestro servicio de PetClinic. No obstante, se han planteado unas preguntas para proporcionar una visión más cercana.</w:t>
+      </w:r>
+    </w:p>
+    <w:p>
+      <w:pPr>
+        <w:ind w:left="0"/>
+        <w:jc w:val="both"/>
+        <w:rPr>
+          <w:rFonts w:ascii="Calibri" w:eastAsia="Yu Mincho" w:hAnsi="Calibri" w:cs="Arial"/>
+          <w:b/>
+          <w:bCs/>
+        </w:rPr>
+      </w:pPr>
+      <w:r>
+        <w:rPr>
+          <w:rFonts w:ascii="Calibri" w:eastAsia="Yu Mincho" w:hAnsi="Calibri" w:cs="Arial"/>
+          <w:b/>
+          <w:bCs/>
+        </w:rPr>
+        <w:t>¿Cuál es el máximo número de animales que puedo identificar en un minuto?</w:t>
+      </w:r>
+    </w:p>
+    <w:p>
+      <w:pPr>
+        <w:ind w:left="0"/>
+        <w:jc w:val="both"/>
+        <w:rPr>
+          <w:rFonts w:ascii="Calibri" w:eastAsia="Yu Mincho" w:hAnsi="Calibri" w:cs="Arial"/>
+        </w:rPr>
+      </w:pPr>
+      <w:r>
+        <w:rPr>
+          <w:rFonts w:ascii="Calibri" w:eastAsia="Yu Mincho" w:hAnsi="Calibri" w:cs="Arial"/>
+        </w:rPr>
+        <w:t>Plan “Basic Business”: 0.2peticiones/s * 60s = 12 peticiones en un minuto.</w:t>
+      </w:r>
+    </w:p>
+    <w:p>
+      <w:pPr>
+        <w:ind w:left="0"/>
+        <w:jc w:val="both"/>
+        <w:rPr>
+          <w:rFonts w:ascii="Calibri" w:eastAsia="Yu Mincho" w:hAnsi="Calibri" w:cs="Arial"/>
+        </w:rPr>
+      </w:pPr>
+      <w:r>
+        <w:rPr>
+          <w:rFonts w:ascii="Calibri" w:eastAsia="Yu Mincho" w:hAnsi="Calibri" w:cs="Arial"/>
+        </w:rPr>
+        <w:t>Plan “Enterprise”: 1 petición/s * 60s = 60 peticiones en un minuto.</w:t>
+      </w:r>
+    </w:p>
+    <w:p>
+      <w:pPr>
+        <w:ind w:left="0"/>
+        <w:jc w:val="both"/>
+        <w:rPr>
+          <w:rFonts w:ascii="Calibri" w:eastAsia="Yu Mincho" w:hAnsi="Calibri" w:cs="Arial"/>
+        </w:rPr>
+      </w:pPr>
+      <w:r>
+        <w:rPr>
+          <w:rFonts w:ascii="Calibri" w:eastAsia="Yu Mincho" w:hAnsi="Calibri" w:cs="Arial"/>
+        </w:rPr>
+        <w:t>Como podemos observar, la diferencia entre los dos planes es abismal, no obstante, en PetClinic no esperamos tan alto nivel de peticiones al minuto como para centrarnos en el plan Enterprise solo por su límite de velocidad.</w:t>
+      </w:r>
+    </w:p>
+    <w:p>
+      <w:pPr>
+        <w:ind w:left="0"/>
+        <w:jc w:val="both"/>
+        <w:rPr>
+          <w:rFonts w:ascii="Calibri" w:eastAsia="Yu Mincho" w:hAnsi="Calibri" w:cs="Arial"/>
+        </w:rPr>
+      </w:pPr>
+    </w:p>
+    <w:p>
+      <w:pPr>
+        <w:ind w:left="0"/>
+        <w:jc w:val="both"/>
+        <w:rPr>
+          <w:rFonts w:ascii="Calibri" w:eastAsia="Yu Mincho" w:hAnsi="Calibri" w:cs="Arial"/>
+          <w:b/>
+          <w:bCs/>
+        </w:rPr>
+      </w:pPr>
+      <w:r>
+        <w:rPr>
+          <w:rFonts w:ascii="Calibri" w:eastAsia="Yu Mincho" w:hAnsi="Calibri" w:cs="Arial"/>
+          <w:b/>
+          <w:bCs/>
+        </w:rPr>
+        <w:t>¿Cuál es el tiempo mínimo que se tardaría en identificar 200 animales?</w:t>
+      </w:r>
+    </w:p>
+    <w:p>
+      <w:pPr>
+        <w:ind w:left="0"/>
+        <w:jc w:val="both"/>
+        <w:rPr>
+          <w:rFonts w:ascii="Calibri" w:eastAsia="Yu Mincho" w:hAnsi="Calibri" w:cs="Arial"/>
+        </w:rPr>
+      </w:pPr>
+      <w:r>
+        <w:rPr>
+          <w:rFonts w:ascii="Calibri" w:eastAsia="Yu Mincho" w:hAnsi="Calibri" w:cs="Arial"/>
+        </w:rPr>
+        <w:t>Plan “Basic Business”: 200 peticiones / 12 peticiones al minuto = 16min 40s.</w:t>
+      </w:r>
+    </w:p>
+    <w:p>
+      <w:pPr>
+        <w:ind w:left="0"/>
+        <w:jc w:val="both"/>
+        <w:rPr>
+          <w:rFonts w:ascii="Calibri" w:eastAsia="Yu Mincho" w:hAnsi="Calibri" w:cs="Arial"/>
+        </w:rPr>
+      </w:pPr>
+      <w:r>
+        <w:rPr>
+          <w:rFonts w:ascii="Calibri" w:eastAsia="Yu Mincho" w:hAnsi="Calibri" w:cs="Arial"/>
+        </w:rPr>
+        <w:t>Plan “Enterprise”: 200 peticiones / 60 peticiones al minuto = 3min 20s.</w:t>
+      </w:r>
+    </w:p>
+    <w:p>
+      <w:pPr>
+        <w:ind w:left="0"/>
+        <w:jc w:val="both"/>
+        <w:rPr>
+          <w:rFonts w:ascii="Calibri" w:eastAsia="Yu Mincho" w:hAnsi="Calibri" w:cs="Arial"/>
+        </w:rPr>
+      </w:pPr>
+    </w:p>
+    <w:p>
+      <w:pPr>
+        <w:ind w:left="0"/>
+        <w:jc w:val="both"/>
+        <w:rPr>
+          <w:rFonts w:ascii="Calibri" w:eastAsia="Yu Mincho" w:hAnsi="Calibri" w:cs="Arial"/>
+          <w:b/>
+          <w:bCs/>
+        </w:rPr>
+      </w:pPr>
+      <w:r>
+        <w:rPr>
+          <w:rFonts w:ascii="Calibri" w:eastAsia="Yu Mincho" w:hAnsi="Calibri" w:cs="Arial"/>
+          <w:b/>
+          <w:bCs/>
+        </w:rPr>
+        <w:t>¿Cuánta capacidad está siendo desperdiciada si solo 5000 animales son escaneados al mes con el plan "Basic Business"de Siwalu?</w:t>
+      </w:r>
+    </w:p>
+    <w:p>
+      <w:pPr>
+        <w:ind w:left="0"/>
+        <w:jc w:val="both"/>
+        <w:rPr>
+          <w:rFonts w:ascii="Calibri" w:eastAsia="Yu Mincho" w:hAnsi="Calibri" w:cs="Arial"/>
+          <w:b/>
+          <w:bCs/>
+        </w:rPr>
+      </w:pPr>
+      <w:r>
+        <w:rPr>
+          <w:rFonts w:ascii="Calibri" w:eastAsia="Yu Mincho" w:hAnsi="Calibri" w:cs="Arial"/>
+        </w:rPr>
+        <w:t>Suponiendo que un mes tiene 30 días y, sabiendo que la limitación del plan básico es de 200 peticiones diarias, podríamos llegar a tener un total de 6000 peticiones mensuales. Por tanto, estaríamos desperdiciando un 16.67% del plan “Basic Business”.</w:t>
+      </w:r>
+    </w:p>
+    <w:p>
+      <w:pPr>
+        <w:ind w:left="0"/>
+        <w:jc w:val="both"/>
+        <w:rPr>
+          <w:rFonts w:ascii="Calibri" w:eastAsia="Yu Mincho" w:hAnsi="Calibri" w:cs="Arial"/>
+        </w:rPr>
+      </w:pPr>
+    </w:p>
+    <w:p>
+      <w:pPr>
+        <w:ind w:left="0"/>
+        <w:jc w:val="both"/>
+        <w:rPr>
+          <w:rFonts w:ascii="Calibri" w:eastAsia="Yu Mincho" w:hAnsi="Calibri" w:cs="Arial"/>
+          <w:b/>
+          <w:bCs/>
+        </w:rPr>
+      </w:pPr>
+      <w:r>
+        <w:rPr>
+          <w:rFonts w:ascii="Calibri" w:eastAsia="Yu Mincho" w:hAnsi="Calibri" w:cs="Arial"/>
+          <w:b/>
+          <w:bCs/>
+        </w:rPr>
+        <w:t>¿Cuál es el coste mínimo de Siwalu para poder identificar 1800 animales por semana?</w:t>
+      </w:r>
+    </w:p>
+    <w:p>
+      <w:pPr>
+        <w:ind w:left="0"/>
+        <w:jc w:val="both"/>
+        <w:rPr>
+          <w:rFonts w:ascii="Calibri" w:eastAsia="Yu Mincho" w:hAnsi="Calibri" w:cs="Arial"/>
+        </w:rPr>
+      </w:pPr>
+      <w:r>
+        <w:rPr>
+          <w:rFonts w:ascii="Calibri" w:eastAsia="Yu Mincho" w:hAnsi="Calibri" w:cs="Arial"/>
+        </w:rPr>
+        <w:t>Teniendo en cuenta que con el plan “Basic Business” el máximo semanal es de 1400 identificaciones, necesitaríamos contratar el plan “Enterprise” el cual nos supone un coste mensual de 46’79€ al mes.</w:t>
+      </w:r>
+    </w:p>
+    <w:p>
+      <w:pPr>
+        <w:ind w:left="0"/>
+        <w:jc w:val="both"/>
+        <w:rPr>
+          <w:rFonts w:ascii="Calibri" w:eastAsia="Yu Mincho" w:hAnsi="Calibri" w:cs="Arial"/>
+        </w:rPr>
+      </w:pPr>
+    </w:p>
+    <w:p>
+      <w:pPr>
+        <w:ind w:left="0"/>
+        <w:jc w:val="both"/>
+        <w:rPr>
+          <w:rFonts w:ascii="Calibri" w:eastAsia="Yu Mincho" w:hAnsi="Calibri" w:cs="Arial"/>
+        </w:rPr>
+      </w:pPr>
+      <w:r>
+        <w:rPr>
+          <w:rFonts w:ascii="Calibri" w:eastAsia="Yu Mincho" w:hAnsi="Calibri" w:cs="Arial"/>
+        </w:rPr>
+        <w:t>Gracias a este análisis, hemos decidido que el plan que vamos a utilizar es el “Basic Business” ya que la actividad esperada de uso de esta API en nuestro servicio se puede suplir por creces con este plan básico.</w:t>
+      </w:r>
+    </w:p>
+    <w:p>
+      <w:pPr>
+        <w:pStyle w:val="Ttulo3"/>
+        <w:ind w:left="0"/>
       </w:pPr>
     </w:p>
     <w:sectPr>
-      <w:headerReference w:type="default" r:id="rId10"/>
-      <w:footerReference w:type="default" r:id="rId11"/>
-      <w:headerReference w:type="first" r:id="rId12"/>
+      <w:headerReference w:type="default" r:id="rId13"/>
+      <w:footerReference w:type="default" r:id="rId14"/>
+      <w:headerReference w:type="first" r:id="rId15"/>
       <w:pgSz w:w="11906" w:h="16838" w:code="9"/>
       <w:pgMar w:top="1440" w:right="1440" w:bottom="1440" w:left="1440" w:header="720" w:footer="576" w:gutter="0"/>
       <w:pgNumType w:start="0"/>
@@ -3843,6 +5517,119 @@
 <file path=word/numbering.xml><?xml version="1.0" encoding="utf-8"?>
 <w:numbering xmlns:wpc="http://schemas.microsoft.com/office/word/2010/wordprocessingCanvas" xmlns:cx="http://schemas.microsoft.com/office/drawing/2014/chartex" xmlns:cx1="http://schemas.microsoft.com/office/drawing/2015/9/8/chartex" xmlns:cx2="http://schemas.microsoft.com/office/drawing/2015/10/21/chartex" xmlns:cx3="http://schemas.microsoft.com/office/drawing/2016/5/9/chartex" xmlns:cx4="http://schemas.microsoft.com/office/drawing/2016/5/10/chartex" xmlns:cx5="http://schemas.microsoft.com/office/drawing/2016/5/11/chartex" xmlns:cx6="http://schemas.microsoft.com/office/drawing/2016/5/12/chartex" xmlns:cx7="http://schemas.microsoft.com/office/drawing/2016/5/13/chartex" xmlns:cx8="http://schemas.microsoft.com/office/drawing/2016/5/14/chartex" xmlns:mc="http://schemas.openxmlformats.org/markup-compatibility/2006" xmlns:aink="http://schemas.microsoft.com/office/drawing/2016/ink" xmlns:am3d="http://schemas.microsoft.com/office/drawing/2017/model3d" xmlns:o="urn:schemas-microsoft-com:office:office" xmlns:r="http://schemas.openxmlformats.org/officeDocument/2006/relationships" xmlns:m="http://schemas.openxmlformats.org/officeDocument/2006/math" xmlns:v="urn:schemas-microsoft-com:vml" xmlns:wp14="http://schemas.microsoft.com/office/word/2010/wordprocessingDrawing" xmlns:wp="http://schemas.openxmlformats.org/drawingml/2006/wordprocessingDrawing" xmlns:w10="urn:schemas-microsoft-com:office:word" xmlns:w="http://schemas.openxmlformats.org/wordprocessingml/2006/main" xmlns:w14="http://schemas.microsoft.com/office/word/2010/wordml" xmlns:w15="http://schemas.microsoft.com/office/word/2012/wordml" xmlns:w16cex="http://schemas.microsoft.com/office/word/2018/wordml/cex" xmlns:w16cid="http://schemas.microsoft.com/office/word/2016/wordml/cid" xmlns:w16="http://schemas.microsoft.com/office/word/2018/wordml" xmlns:w16sdtdh="http://schemas.microsoft.com/office/word/2020/wordml/sdtdatahash" xmlns:w16se="http://schemas.microsoft.com/office/word/2015/wordml/symex" xmlns:wpg="http://schemas.microsoft.com/office/word/2010/wordprocessingGroup" xmlns:wpi="http://schemas.microsoft.com/office/word/2010/wordprocessingInk" xmlns:wne="http://schemas.microsoft.com/office/word/2006/wordml" xmlns:wps="http://schemas.microsoft.com/office/word/2010/wordprocessingShape" mc:Ignorable="w14 w15 w16se w16cid w16 w16cex w16sdtdh wp14">
   <w:abstractNum w:abstractNumId="0" w15:restartNumberingAfterBreak="0">
+    <w:nsid w:val="047D6AA0"/>
+    <w:multiLevelType w:val="hybridMultilevel"/>
+    <w:tmpl w:val="92AEA01C"/>
+    <w:lvl w:ilvl="0" w:tplc="886C1C4A">
+      <w:start w:val="2"/>
+      <w:numFmt w:val="bullet"/>
+      <w:lvlText w:val="-"/>
+      <w:lvlJc w:val="left"/>
+      <w:pPr>
+        <w:ind w:left="720" w:hanging="360"/>
+      </w:pPr>
+      <w:rPr>
+        <w:rFonts w:ascii="Calibri" w:eastAsiaTheme="minorEastAsia" w:hAnsi="Calibri" w:cs="Calibri" w:hint="default"/>
+      </w:rPr>
+    </w:lvl>
+    <w:lvl w:ilvl="1" w:tplc="0C0A0003">
+      <w:start w:val="1"/>
+      <w:numFmt w:val="bullet"/>
+      <w:lvlText w:val="o"/>
+      <w:lvlJc w:val="left"/>
+      <w:pPr>
+        <w:ind w:left="1440" w:hanging="360"/>
+      </w:pPr>
+      <w:rPr>
+        <w:rFonts w:ascii="Courier New" w:hAnsi="Courier New" w:cs="Courier New" w:hint="default"/>
+      </w:rPr>
+    </w:lvl>
+    <w:lvl w:ilvl="2" w:tplc="0C0A0005">
+      <w:start w:val="1"/>
+      <w:numFmt w:val="bullet"/>
+      <w:lvlText w:val=""/>
+      <w:lvlJc w:val="left"/>
+      <w:pPr>
+        <w:ind w:left="2160" w:hanging="360"/>
+      </w:pPr>
+      <w:rPr>
+        <w:rFonts w:ascii="Wingdings" w:hAnsi="Wingdings" w:hint="default"/>
+      </w:rPr>
+    </w:lvl>
+    <w:lvl w:ilvl="3" w:tplc="0C0A0001">
+      <w:start w:val="1"/>
+      <w:numFmt w:val="bullet"/>
+      <w:lvlText w:val=""/>
+      <w:lvlJc w:val="left"/>
+      <w:pPr>
+        <w:ind w:left="2880" w:hanging="360"/>
+      </w:pPr>
+      <w:rPr>
+        <w:rFonts w:ascii="Symbol" w:hAnsi="Symbol" w:hint="default"/>
+      </w:rPr>
+    </w:lvl>
+    <w:lvl w:ilvl="4" w:tplc="0C0A0003">
+      <w:start w:val="1"/>
+      <w:numFmt w:val="bullet"/>
+      <w:lvlText w:val="o"/>
+      <w:lvlJc w:val="left"/>
+      <w:pPr>
+        <w:ind w:left="3600" w:hanging="360"/>
+      </w:pPr>
+      <w:rPr>
+        <w:rFonts w:ascii="Courier New" w:hAnsi="Courier New" w:cs="Courier New" w:hint="default"/>
+      </w:rPr>
+    </w:lvl>
+    <w:lvl w:ilvl="5" w:tplc="0C0A0005">
+      <w:start w:val="1"/>
+      <w:numFmt w:val="bullet"/>
+      <w:lvlText w:val=""/>
+      <w:lvlJc w:val="left"/>
+      <w:pPr>
+        <w:ind w:left="4320" w:hanging="360"/>
+      </w:pPr>
+      <w:rPr>
+        <w:rFonts w:ascii="Wingdings" w:hAnsi="Wingdings" w:hint="default"/>
+      </w:rPr>
+    </w:lvl>
+    <w:lvl w:ilvl="6" w:tplc="0C0A0001">
+      <w:start w:val="1"/>
+      <w:numFmt w:val="bullet"/>
+      <w:lvlText w:val=""/>
+      <w:lvlJc w:val="left"/>
+      <w:pPr>
+        <w:ind w:left="5040" w:hanging="360"/>
+      </w:pPr>
+      <w:rPr>
+        <w:rFonts w:ascii="Symbol" w:hAnsi="Symbol" w:hint="default"/>
+      </w:rPr>
+    </w:lvl>
+    <w:lvl w:ilvl="7" w:tplc="0C0A0003">
+      <w:start w:val="1"/>
+      <w:numFmt w:val="bullet"/>
+      <w:lvlText w:val="o"/>
+      <w:lvlJc w:val="left"/>
+      <w:pPr>
+        <w:ind w:left="5760" w:hanging="360"/>
+      </w:pPr>
+      <w:rPr>
+        <w:rFonts w:ascii="Courier New" w:hAnsi="Courier New" w:cs="Courier New" w:hint="default"/>
+      </w:rPr>
+    </w:lvl>
+    <w:lvl w:ilvl="8" w:tplc="0C0A0005">
+      <w:start w:val="1"/>
+      <w:numFmt w:val="bullet"/>
+      <w:lvlText w:val=""/>
+      <w:lvlJc w:val="left"/>
+      <w:pPr>
+        <w:ind w:left="6480" w:hanging="360"/>
+      </w:pPr>
+      <w:rPr>
+        <w:rFonts w:ascii="Wingdings" w:hAnsi="Wingdings" w:hint="default"/>
+      </w:rPr>
+    </w:lvl>
+  </w:abstractNum>
+  <w:abstractNum w:abstractNumId="1" w15:restartNumberingAfterBreak="0">
     <w:nsid w:val="1C215DA2"/>
     <w:multiLevelType w:val="hybridMultilevel"/>
     <w:tmpl w:val="ABEE6CFA"/>
@@ -3956,7 +5743,19 @@
     </w:lvl>
   </w:abstractNum>
   <w:num w:numId="1">
+    <w:abstractNumId w:val="1"/>
+  </w:num>
+  <w:num w:numId="2">
     <w:abstractNumId w:val="0"/>
+    <w:lvlOverride w:ilvl="0"/>
+    <w:lvlOverride w:ilvl="1"/>
+    <w:lvlOverride w:ilvl="2"/>
+    <w:lvlOverride w:ilvl="3"/>
+    <w:lvlOverride w:ilvl="4"/>
+    <w:lvlOverride w:ilvl="5"/>
+    <w:lvlOverride w:ilvl="6"/>
+    <w:lvlOverride w:ilvl="7"/>
+    <w:lvlOverride w:ilvl="8"/>
   </w:num>
 </w:numbering>
 </file>
@@ -4359,7 +6158,7 @@
   <w:style w:type="paragraph" w:default="1" w:styleId="Normal">
     <w:name w:val="Normal"/>
     <w:qFormat/>
-    <w:rsid w:val="00864FFA"/>
+    <w:rsid w:val="00DD5412"/>
     <w:pPr>
       <w:spacing w:before="120" w:after="0" w:line="240" w:lineRule="auto"/>
       <w:ind w:left="72" w:right="72"/>
@@ -4698,7 +6497,6 @@
     <w:basedOn w:val="Normal"/>
     <w:next w:val="Normal"/>
     <w:uiPriority w:val="35"/>
-    <w:semiHidden/>
     <w:unhideWhenUsed/>
     <w:qFormat/>
     <w:rsid w:val="00EE12C2"/>
@@ -4832,12 +6630,12 @@
 
 <file path=word/glossary/fontTable.xml><?xml version="1.0" encoding="utf-8"?>
 <w:fonts xmlns:mc="http://schemas.openxmlformats.org/markup-compatibility/2006" xmlns:r="http://schemas.openxmlformats.org/officeDocument/2006/relationships" xmlns:w="http://schemas.openxmlformats.org/wordprocessingml/2006/main" xmlns:w14="http://schemas.microsoft.com/office/word/2010/wordml" xmlns:w15="http://schemas.microsoft.com/office/word/2012/wordml" xmlns:w16cex="http://schemas.microsoft.com/office/word/2018/wordml/cex" xmlns:w16cid="http://schemas.microsoft.com/office/word/2016/wordml/cid" xmlns:w16="http://schemas.microsoft.com/office/word/2018/wordml" xmlns:w16sdtdh="http://schemas.microsoft.com/office/word/2020/wordml/sdtdatahash" xmlns:w16se="http://schemas.microsoft.com/office/word/2015/wordml/symex" mc:Ignorable="w14 w15 w16se w16cid w16 w16cex w16sdtdh">
-  <w:font w:name="Symbol">
-    <w:panose1 w:val="05050102010706020507"/>
-    <w:charset w:val="02"/>
-    <w:family w:val="roman"/>
+  <w:font w:name="Calibri">
+    <w:panose1 w:val="020F0502020204030204"/>
+    <w:charset w:val="00"/>
+    <w:family w:val="swiss"/>
     <w:pitch w:val="variable"/>
-    <w:sig w:usb0="00000000" w:usb1="10000000" w:usb2="00000000" w:usb3="00000000" w:csb0="80000000" w:csb1="00000000"/>
+    <w:sig w:usb0="E4002EFF" w:usb1="C000247B" w:usb2="00000009" w:usb3="00000000" w:csb0="000001FF" w:csb1="00000000"/>
   </w:font>
   <w:font w:name="Times New Roman">
     <w:panose1 w:val="02020603050405020304"/>
@@ -4860,12 +6658,12 @@
     <w:pitch w:val="variable"/>
     <w:sig w:usb0="00000000" w:usb1="10000000" w:usb2="00000000" w:usb3="00000000" w:csb0="80000000" w:csb1="00000000"/>
   </w:font>
-  <w:font w:name="Calibri">
-    <w:panose1 w:val="020F0502020204030204"/>
-    <w:charset w:val="00"/>
-    <w:family w:val="swiss"/>
+  <w:font w:name="Symbol">
+    <w:panose1 w:val="05050102010706020507"/>
+    <w:charset w:val="02"/>
+    <w:family w:val="roman"/>
     <w:pitch w:val="variable"/>
-    <w:sig w:usb0="E4002EFF" w:usb1="C000247B" w:usb2="00000009" w:usb3="00000000" w:csb0="000001FF" w:csb1="00000000"/>
+    <w:sig w:usb0="00000000" w:usb1="10000000" w:usb2="00000000" w:usb3="00000000" w:csb0="80000000" w:csb1="00000000"/>
   </w:font>
   <w:font w:name="Calibri Light">
     <w:panose1 w:val="020F0302020204030204"/>
@@ -4917,6 +6715,7 @@
   <w:rsids>
     <w:rsidRoot w:val="00AA0EA9"/>
     <w:rsid w:val="000061AE"/>
+    <w:rsid w:val="004D743B"/>
     <w:rsid w:val="00585DA6"/>
     <w:rsid w:val="0080141A"/>
     <w:rsid w:val="00831DDA"/>

</xml_diff>